<commit_message>
update paper and resources
</commit_message>
<xml_diff>
--- a/reports/abschlussbericht.docx
+++ b/reports/abschlussbericht.docx
@@ -582,7 +582,7 @@
         </w:rPr>
         <w:tab/>
       </w:r>
-      <w:hyperlink r:id="rId6" w:history="1">
+      <w:hyperlink r:id="rId8" w:history="1">
         <w:r>
           <w:rPr>
             <w:rStyle w:val="Hyperlink"/>
@@ -962,7 +962,7 @@
         </w:rPr>
         <w:tab/>
       </w:r>
-      <w:hyperlink r:id="rId7" w:history="1">
+      <w:hyperlink r:id="rId9" w:history="1">
         <w:r>
           <w:rPr>
             <w:rStyle w:val="Hyperlink"/>
@@ -1045,7 +1045,7 @@
           <w:szCs w:val="24"/>
           <w:lang w:val="de-DE"/>
         </w:rPr>
-        <w:t>3. November 2021</w:t>
+        <w:t>8. November 2021</w:t>
       </w:r>
       <w:r>
         <w:rPr>
@@ -1670,7 +1670,22 @@
           <w:rFonts w:cs="Arial"/>
           <w:szCs w:val="24"/>
         </w:rPr>
-        <w:t xml:space="preserve"> ac </w:t>
+        <w:t xml:space="preserve"> </w:t>
+      </w:r>
+      <w:r>
+        <w:rPr>
+          <w:rFonts w:cs="Arial"/>
+          <w:noProof/>
+          <w:szCs w:val="24"/>
+        </w:rPr>
+        <w:t>ac</w:t>
+      </w:r>
+      <w:r>
+        <w:rPr>
+          <w:rFonts w:cs="Arial"/>
+          <w:szCs w:val="24"/>
+        </w:rPr>
+        <w:t xml:space="preserve"> </w:t>
       </w:r>
       <w:proofErr w:type="spellStart"/>
       <w:r>
@@ -2280,11 +2295,11 @@
           <w:pPr>
             <w:pStyle w:val="TOC1"/>
             <w:rPr>
-              <w:rFonts w:eastAsiaTheme="minorEastAsia" w:cs="Arial"/>
+              <w:rFonts w:asciiTheme="minorHAnsi" w:eastAsiaTheme="minorEastAsia" w:hAnsiTheme="minorHAnsi"/>
               <w:b w:val="0"/>
               <w:bCs w:val="0"/>
               <w:noProof/>
-              <w:szCs w:val="24"/>
+              <w:sz w:val="22"/>
             </w:rPr>
           </w:pPr>
           <w:r>
@@ -2311,94 +2326,76 @@
             </w:rPr>
             <w:fldChar w:fldCharType="separate"/>
           </w:r>
-          <w:hyperlink w:anchor="_Toc86617021" w:history="1">
+          <w:hyperlink w:anchor="_Toc87296439" w:history="1">
             <w:r>
               <w:rPr>
                 <w:rStyle w:val="Hyperlink"/>
-                <w:rFonts w:cs="Arial"/>
-                <w:noProof/>
-                <w:szCs w:val="24"/>
+                <w:noProof/>
               </w:rPr>
               <w:t>II.</w:t>
             </w:r>
             <w:r>
               <w:rPr>
-                <w:rFonts w:eastAsiaTheme="minorEastAsia" w:cs="Arial"/>
+                <w:rFonts w:asciiTheme="minorHAnsi" w:eastAsiaTheme="minorEastAsia" w:hAnsiTheme="minorHAnsi"/>
                 <w:b w:val="0"/>
                 <w:bCs w:val="0"/>
                 <w:noProof/>
-                <w:szCs w:val="24"/>
+                <w:sz w:val="22"/>
               </w:rPr>
               <w:tab/>
             </w:r>
             <w:r>
               <w:rPr>
                 <w:rStyle w:val="Hyperlink"/>
-                <w:rFonts w:cs="Arial"/>
-                <w:noProof/>
-                <w:szCs w:val="24"/>
+                <w:noProof/>
               </w:rPr>
               <w:t>Tabellenverzeichnis</w:t>
             </w:r>
             <w:r>
               <w:rPr>
-                <w:rFonts w:cs="Arial"/>
-                <w:noProof/>
-                <w:webHidden/>
-                <w:szCs w:val="24"/>
+                <w:noProof/>
+                <w:webHidden/>
               </w:rPr>
               <w:tab/>
             </w:r>
             <w:r>
               <w:rPr>
-                <w:rFonts w:cs="Arial"/>
-                <w:noProof/>
-                <w:webHidden/>
-                <w:szCs w:val="24"/>
+                <w:noProof/>
+                <w:webHidden/>
               </w:rPr>
               <w:fldChar w:fldCharType="begin"/>
             </w:r>
             <w:r>
               <w:rPr>
-                <w:rFonts w:cs="Arial"/>
-                <w:noProof/>
-                <w:webHidden/>
-                <w:szCs w:val="24"/>
-              </w:rPr>
-              <w:instrText xml:space="preserve"> PAGEREF _Toc86617021 \h </w:instrText>
-            </w:r>
-            <w:r>
-              <w:rPr>
-                <w:rFonts w:cs="Arial"/>
-                <w:noProof/>
-                <w:webHidden/>
-                <w:szCs w:val="24"/>
-              </w:rPr>
-            </w:r>
-            <w:r>
-              <w:rPr>
-                <w:rFonts w:cs="Arial"/>
-                <w:noProof/>
-                <w:webHidden/>
-                <w:szCs w:val="24"/>
+                <w:noProof/>
+                <w:webHidden/>
+              </w:rPr>
+              <w:instrText xml:space="preserve"> PAGEREF _Toc87296439 \h </w:instrText>
+            </w:r>
+            <w:r>
+              <w:rPr>
+                <w:noProof/>
+                <w:webHidden/>
+              </w:rPr>
+            </w:r>
+            <w:r>
+              <w:rPr>
+                <w:noProof/>
+                <w:webHidden/>
               </w:rPr>
               <w:fldChar w:fldCharType="separate"/>
             </w:r>
             <w:r>
               <w:rPr>
-                <w:rFonts w:cs="Arial"/>
-                <w:noProof/>
-                <w:webHidden/>
-                <w:szCs w:val="24"/>
+                <w:noProof/>
+                <w:webHidden/>
               </w:rPr>
               <w:t>4</w:t>
             </w:r>
             <w:r>
               <w:rPr>
-                <w:rFonts w:cs="Arial"/>
-                <w:noProof/>
-                <w:webHidden/>
-                <w:szCs w:val="24"/>
+                <w:noProof/>
+                <w:webHidden/>
               </w:rPr>
               <w:fldChar w:fldCharType="end"/>
             </w:r>
@@ -2411,101 +2408,83 @@
               <w:tab w:val="left" w:pos="1100"/>
             </w:tabs>
             <w:rPr>
-              <w:rFonts w:eastAsiaTheme="minorEastAsia" w:cs="Arial"/>
+              <w:rFonts w:asciiTheme="minorHAnsi" w:eastAsiaTheme="minorEastAsia" w:hAnsiTheme="minorHAnsi"/>
               <w:b w:val="0"/>
               <w:bCs w:val="0"/>
               <w:noProof/>
-              <w:szCs w:val="24"/>
+              <w:sz w:val="22"/>
             </w:rPr>
           </w:pPr>
-          <w:hyperlink w:anchor="_Toc86617022" w:history="1">
+          <w:hyperlink w:anchor="_Toc87296440" w:history="1">
             <w:r>
               <w:rPr>
                 <w:rStyle w:val="Hyperlink"/>
-                <w:rFonts w:cs="Arial"/>
-                <w:noProof/>
-                <w:szCs w:val="24"/>
+                <w:noProof/>
               </w:rPr>
               <w:t>III.</w:t>
             </w:r>
             <w:r>
               <w:rPr>
-                <w:rFonts w:eastAsiaTheme="minorEastAsia" w:cs="Arial"/>
+                <w:rFonts w:asciiTheme="minorHAnsi" w:eastAsiaTheme="minorEastAsia" w:hAnsiTheme="minorHAnsi"/>
                 <w:b w:val="0"/>
                 <w:bCs w:val="0"/>
                 <w:noProof/>
-                <w:szCs w:val="24"/>
+                <w:sz w:val="22"/>
               </w:rPr>
               <w:tab/>
             </w:r>
             <w:r>
               <w:rPr>
                 <w:rStyle w:val="Hyperlink"/>
-                <w:rFonts w:cs="Arial"/>
-                <w:noProof/>
-                <w:szCs w:val="24"/>
+                <w:noProof/>
               </w:rPr>
               <w:t>Abkürzungsverzeichnis</w:t>
             </w:r>
             <w:r>
               <w:rPr>
-                <w:rFonts w:cs="Arial"/>
-                <w:noProof/>
-                <w:webHidden/>
-                <w:szCs w:val="24"/>
+                <w:noProof/>
+                <w:webHidden/>
               </w:rPr>
               <w:tab/>
             </w:r>
             <w:r>
               <w:rPr>
-                <w:rFonts w:cs="Arial"/>
-                <w:noProof/>
-                <w:webHidden/>
-                <w:szCs w:val="24"/>
+                <w:noProof/>
+                <w:webHidden/>
               </w:rPr>
               <w:fldChar w:fldCharType="begin"/>
             </w:r>
             <w:r>
               <w:rPr>
-                <w:rFonts w:cs="Arial"/>
-                <w:noProof/>
-                <w:webHidden/>
-                <w:szCs w:val="24"/>
-              </w:rPr>
-              <w:instrText xml:space="preserve"> PAGEREF _Toc86617022 \h </w:instrText>
-            </w:r>
-            <w:r>
-              <w:rPr>
-                <w:rFonts w:cs="Arial"/>
-                <w:noProof/>
-                <w:webHidden/>
-                <w:szCs w:val="24"/>
-              </w:rPr>
-            </w:r>
-            <w:r>
-              <w:rPr>
-                <w:rFonts w:cs="Arial"/>
-                <w:noProof/>
-                <w:webHidden/>
-                <w:szCs w:val="24"/>
+                <w:noProof/>
+                <w:webHidden/>
+              </w:rPr>
+              <w:instrText xml:space="preserve"> PAGEREF _Toc87296440 \h </w:instrText>
+            </w:r>
+            <w:r>
+              <w:rPr>
+                <w:noProof/>
+                <w:webHidden/>
+              </w:rPr>
+            </w:r>
+            <w:r>
+              <w:rPr>
+                <w:noProof/>
+                <w:webHidden/>
               </w:rPr>
               <w:fldChar w:fldCharType="separate"/>
             </w:r>
             <w:r>
               <w:rPr>
-                <w:rFonts w:cs="Arial"/>
-                <w:noProof/>
-                <w:webHidden/>
-                <w:szCs w:val="24"/>
+                <w:noProof/>
+                <w:webHidden/>
               </w:rPr>
               <w:t>4</w:t>
             </w:r>
             <w:r>
               <w:rPr>
-                <w:rFonts w:cs="Arial"/>
-                <w:noProof/>
-                <w:webHidden/>
-                <w:szCs w:val="24"/>
+                <w:noProof/>
+                <w:webHidden/>
               </w:rPr>
               <w:fldChar w:fldCharType="end"/>
             </w:r>
@@ -2515,82 +2494,66 @@
           <w:pPr>
             <w:pStyle w:val="TOC1"/>
             <w:rPr>
-              <w:rFonts w:eastAsiaTheme="minorEastAsia" w:cs="Arial"/>
+              <w:rFonts w:asciiTheme="minorHAnsi" w:eastAsiaTheme="minorEastAsia" w:hAnsiTheme="minorHAnsi"/>
               <w:b w:val="0"/>
               <w:bCs w:val="0"/>
               <w:noProof/>
-              <w:szCs w:val="24"/>
+              <w:sz w:val="22"/>
             </w:rPr>
           </w:pPr>
-          <w:hyperlink w:anchor="_Toc86617023" w:history="1">
+          <w:hyperlink w:anchor="_Toc87296441" w:history="1">
             <w:r>
               <w:rPr>
                 <w:rStyle w:val="Hyperlink"/>
-                <w:rFonts w:cs="Arial"/>
-                <w:noProof/>
-                <w:szCs w:val="24"/>
+                <w:noProof/>
               </w:rPr>
               <w:t>1. Einleitung</w:t>
             </w:r>
             <w:r>
               <w:rPr>
-                <w:rFonts w:cs="Arial"/>
-                <w:noProof/>
-                <w:webHidden/>
-                <w:szCs w:val="24"/>
+                <w:noProof/>
+                <w:webHidden/>
               </w:rPr>
               <w:tab/>
             </w:r>
             <w:r>
               <w:rPr>
-                <w:rFonts w:cs="Arial"/>
-                <w:noProof/>
-                <w:webHidden/>
-                <w:szCs w:val="24"/>
+                <w:noProof/>
+                <w:webHidden/>
               </w:rPr>
               <w:fldChar w:fldCharType="begin"/>
             </w:r>
             <w:r>
               <w:rPr>
-                <w:rFonts w:cs="Arial"/>
-                <w:noProof/>
-                <w:webHidden/>
-                <w:szCs w:val="24"/>
-              </w:rPr>
-              <w:instrText xml:space="preserve"> PAGEREF _Toc86617023 \h </w:instrText>
-            </w:r>
-            <w:r>
-              <w:rPr>
-                <w:rFonts w:cs="Arial"/>
-                <w:noProof/>
-                <w:webHidden/>
-                <w:szCs w:val="24"/>
-              </w:rPr>
-            </w:r>
-            <w:r>
-              <w:rPr>
-                <w:rFonts w:cs="Arial"/>
-                <w:noProof/>
-                <w:webHidden/>
-                <w:szCs w:val="24"/>
+                <w:noProof/>
+                <w:webHidden/>
+              </w:rPr>
+              <w:instrText xml:space="preserve"> PAGEREF _Toc87296441 \h </w:instrText>
+            </w:r>
+            <w:r>
+              <w:rPr>
+                <w:noProof/>
+                <w:webHidden/>
+              </w:rPr>
+            </w:r>
+            <w:r>
+              <w:rPr>
+                <w:noProof/>
+                <w:webHidden/>
               </w:rPr>
               <w:fldChar w:fldCharType="separate"/>
             </w:r>
             <w:r>
               <w:rPr>
-                <w:rFonts w:cs="Arial"/>
-                <w:noProof/>
-                <w:webHidden/>
-                <w:szCs w:val="24"/>
-              </w:rPr>
-              <w:t>5</w:t>
-            </w:r>
-            <w:r>
-              <w:rPr>
-                <w:rFonts w:cs="Arial"/>
-                <w:noProof/>
-                <w:webHidden/>
-                <w:szCs w:val="24"/>
+                <w:noProof/>
+                <w:webHidden/>
+              </w:rPr>
+              <w:t>1</w:t>
+            </w:r>
+            <w:r>
+              <w:rPr>
+                <w:noProof/>
+                <w:webHidden/>
               </w:rPr>
               <w:fldChar w:fldCharType="end"/>
             </w:r>
@@ -2600,82 +2563,66 @@
           <w:pPr>
             <w:pStyle w:val="TOC1"/>
             <w:rPr>
-              <w:rFonts w:eastAsiaTheme="minorEastAsia" w:cs="Arial"/>
+              <w:rFonts w:asciiTheme="minorHAnsi" w:eastAsiaTheme="minorEastAsia" w:hAnsiTheme="minorHAnsi"/>
               <w:b w:val="0"/>
               <w:bCs w:val="0"/>
               <w:noProof/>
-              <w:szCs w:val="24"/>
+              <w:sz w:val="22"/>
             </w:rPr>
           </w:pPr>
-          <w:hyperlink w:anchor="_Toc86617024" w:history="1">
+          <w:hyperlink w:anchor="_Toc87296442" w:history="1">
             <w:r>
               <w:rPr>
                 <w:rStyle w:val="Hyperlink"/>
-                <w:rFonts w:cs="Arial"/>
-                <w:noProof/>
-                <w:szCs w:val="24"/>
+                <w:noProof/>
               </w:rPr>
               <w:t>2. Methode</w:t>
             </w:r>
             <w:r>
               <w:rPr>
-                <w:rFonts w:cs="Arial"/>
-                <w:noProof/>
-                <w:webHidden/>
-                <w:szCs w:val="24"/>
+                <w:noProof/>
+                <w:webHidden/>
               </w:rPr>
               <w:tab/>
             </w:r>
             <w:r>
               <w:rPr>
-                <w:rFonts w:cs="Arial"/>
-                <w:noProof/>
-                <w:webHidden/>
-                <w:szCs w:val="24"/>
+                <w:noProof/>
+                <w:webHidden/>
               </w:rPr>
               <w:fldChar w:fldCharType="begin"/>
             </w:r>
             <w:r>
               <w:rPr>
-                <w:rFonts w:cs="Arial"/>
-                <w:noProof/>
-                <w:webHidden/>
-                <w:szCs w:val="24"/>
-              </w:rPr>
-              <w:instrText xml:space="preserve"> PAGEREF _Toc86617024 \h </w:instrText>
-            </w:r>
-            <w:r>
-              <w:rPr>
-                <w:rFonts w:cs="Arial"/>
-                <w:noProof/>
-                <w:webHidden/>
-                <w:szCs w:val="24"/>
-              </w:rPr>
-            </w:r>
-            <w:r>
-              <w:rPr>
-                <w:rFonts w:cs="Arial"/>
-                <w:noProof/>
-                <w:webHidden/>
-                <w:szCs w:val="24"/>
+                <w:noProof/>
+                <w:webHidden/>
+              </w:rPr>
+              <w:instrText xml:space="preserve"> PAGEREF _Toc87296442 \h </w:instrText>
+            </w:r>
+            <w:r>
+              <w:rPr>
+                <w:noProof/>
+                <w:webHidden/>
+              </w:rPr>
+            </w:r>
+            <w:r>
+              <w:rPr>
+                <w:noProof/>
+                <w:webHidden/>
               </w:rPr>
               <w:fldChar w:fldCharType="separate"/>
             </w:r>
             <w:r>
               <w:rPr>
-                <w:rFonts w:cs="Arial"/>
-                <w:noProof/>
-                <w:webHidden/>
-                <w:szCs w:val="24"/>
-              </w:rPr>
-              <w:t>5</w:t>
-            </w:r>
-            <w:r>
-              <w:rPr>
-                <w:rFonts w:cs="Arial"/>
-                <w:noProof/>
-                <w:webHidden/>
-                <w:szCs w:val="24"/>
+                <w:noProof/>
+                <w:webHidden/>
+              </w:rPr>
+              <w:t>1</w:t>
+            </w:r>
+            <w:r>
+              <w:rPr>
+                <w:noProof/>
+                <w:webHidden/>
               </w:rPr>
               <w:fldChar w:fldCharType="end"/>
             </w:r>
@@ -2685,81 +2632,66 @@
           <w:pPr>
             <w:pStyle w:val="TOC2"/>
             <w:rPr>
-              <w:rFonts w:eastAsiaTheme="minorEastAsia" w:cs="Arial"/>
+              <w:rFonts w:asciiTheme="minorHAnsi" w:eastAsiaTheme="minorEastAsia" w:hAnsiTheme="minorHAnsi"/>
               <w:noProof/>
-              <w:szCs w:val="24"/>
+              <w:sz w:val="22"/>
             </w:rPr>
           </w:pPr>
-          <w:hyperlink w:anchor="_Toc86617025" w:history="1">
+          <w:hyperlink w:anchor="_Toc87296443" w:history="1">
             <w:r>
               <w:rPr>
                 <w:rStyle w:val="Hyperlink"/>
                 <w:rFonts w:eastAsia="Times New Roman" w:cs="Arial"/>
                 <w:noProof/>
-                <w:szCs w:val="24"/>
                 <w:lang w:val="de-DE"/>
               </w:rPr>
               <w:t>2.1 Aufbau der Module</w:t>
             </w:r>
             <w:r>
               <w:rPr>
-                <w:rFonts w:cs="Arial"/>
-                <w:noProof/>
-                <w:webHidden/>
-                <w:szCs w:val="24"/>
+                <w:noProof/>
+                <w:webHidden/>
               </w:rPr>
               <w:tab/>
             </w:r>
             <w:r>
               <w:rPr>
-                <w:rFonts w:cs="Arial"/>
-                <w:noProof/>
-                <w:webHidden/>
-                <w:szCs w:val="24"/>
+                <w:noProof/>
+                <w:webHidden/>
               </w:rPr>
               <w:fldChar w:fldCharType="begin"/>
             </w:r>
             <w:r>
               <w:rPr>
-                <w:rFonts w:cs="Arial"/>
-                <w:noProof/>
-                <w:webHidden/>
-                <w:szCs w:val="24"/>
-              </w:rPr>
-              <w:instrText xml:space="preserve"> PAGEREF _Toc86617025 \h </w:instrText>
-            </w:r>
-            <w:r>
-              <w:rPr>
-                <w:rFonts w:cs="Arial"/>
-                <w:noProof/>
-                <w:webHidden/>
-                <w:szCs w:val="24"/>
-              </w:rPr>
-            </w:r>
-            <w:r>
-              <w:rPr>
-                <w:rFonts w:cs="Arial"/>
-                <w:noProof/>
-                <w:webHidden/>
-                <w:szCs w:val="24"/>
+                <w:noProof/>
+                <w:webHidden/>
+              </w:rPr>
+              <w:instrText xml:space="preserve"> PAGEREF _Toc87296443 \h </w:instrText>
+            </w:r>
+            <w:r>
+              <w:rPr>
+                <w:noProof/>
+                <w:webHidden/>
+              </w:rPr>
+            </w:r>
+            <w:r>
+              <w:rPr>
+                <w:noProof/>
+                <w:webHidden/>
               </w:rPr>
               <w:fldChar w:fldCharType="separate"/>
             </w:r>
             <w:r>
               <w:rPr>
-                <w:rFonts w:cs="Arial"/>
-                <w:noProof/>
-                <w:webHidden/>
-                <w:szCs w:val="24"/>
-              </w:rPr>
-              <w:t>5</w:t>
-            </w:r>
-            <w:r>
-              <w:rPr>
-                <w:rFonts w:cs="Arial"/>
-                <w:noProof/>
-                <w:webHidden/>
-                <w:szCs w:val="24"/>
+                <w:noProof/>
+                <w:webHidden/>
+              </w:rPr>
+              <w:t>1</w:t>
+            </w:r>
+            <w:r>
+              <w:rPr>
+                <w:noProof/>
+                <w:webHidden/>
               </w:rPr>
               <w:fldChar w:fldCharType="end"/>
             </w:r>
@@ -2769,81 +2701,135 @@
           <w:pPr>
             <w:pStyle w:val="TOC3"/>
             <w:rPr>
-              <w:rFonts w:eastAsiaTheme="minorEastAsia" w:cs="Arial"/>
+              <w:rFonts w:asciiTheme="minorHAnsi" w:eastAsiaTheme="minorEastAsia" w:hAnsiTheme="minorHAnsi"/>
               <w:noProof/>
-              <w:szCs w:val="24"/>
+              <w:sz w:val="22"/>
             </w:rPr>
           </w:pPr>
-          <w:hyperlink w:anchor="_Toc86617026" w:history="1">
+          <w:hyperlink w:anchor="_Toc87296444" w:history="1">
             <w:r>
               <w:rPr>
                 <w:rStyle w:val="Hyperlink"/>
                 <w:rFonts w:eastAsia="Times New Roman" w:cs="Arial"/>
                 <w:noProof/>
-                <w:szCs w:val="24"/>
                 <w:lang w:val="de-DE"/>
               </w:rPr>
               <w:t>2.1.1 SDS011 Feinstaubmessmodule mit NodeMCU ESP8266 Mikrocontroller</w:t>
             </w:r>
             <w:r>
               <w:rPr>
+                <w:noProof/>
+                <w:webHidden/>
+              </w:rPr>
+              <w:tab/>
+            </w:r>
+            <w:r>
+              <w:rPr>
+                <w:noProof/>
+                <w:webHidden/>
+              </w:rPr>
+              <w:fldChar w:fldCharType="begin"/>
+            </w:r>
+            <w:r>
+              <w:rPr>
+                <w:noProof/>
+                <w:webHidden/>
+              </w:rPr>
+              <w:instrText xml:space="preserve"> PAGEREF _Toc87296444 \h </w:instrText>
+            </w:r>
+            <w:r>
+              <w:rPr>
+                <w:noProof/>
+                <w:webHidden/>
+              </w:rPr>
+            </w:r>
+            <w:r>
+              <w:rPr>
+                <w:noProof/>
+                <w:webHidden/>
+              </w:rPr>
+              <w:fldChar w:fldCharType="separate"/>
+            </w:r>
+            <w:r>
+              <w:rPr>
+                <w:noProof/>
+                <w:webHidden/>
+              </w:rPr>
+              <w:t>1</w:t>
+            </w:r>
+            <w:r>
+              <w:rPr>
+                <w:noProof/>
+                <w:webHidden/>
+              </w:rPr>
+              <w:fldChar w:fldCharType="end"/>
+            </w:r>
+          </w:hyperlink>
+        </w:p>
+        <w:p>
+          <w:pPr>
+            <w:pStyle w:val="TOC2"/>
+            <w:rPr>
+              <w:rFonts w:asciiTheme="minorHAnsi" w:eastAsiaTheme="minorEastAsia" w:hAnsiTheme="minorHAnsi"/>
+              <w:noProof/>
+              <w:sz w:val="22"/>
+            </w:rPr>
+          </w:pPr>
+          <w:hyperlink w:anchor="_Toc87296445" w:history="1">
+            <w:r>
+              <w:rPr>
+                <w:rStyle w:val="Hyperlink"/>
                 <w:rFonts w:cs="Arial"/>
                 <w:noProof/>
-                <w:webHidden/>
-                <w:szCs w:val="24"/>
+                <w:lang w:val="de-DE"/>
+              </w:rPr>
+              <w:t>2.2 Durchführung der Experimente</w:t>
+            </w:r>
+            <w:r>
+              <w:rPr>
+                <w:noProof/>
+                <w:webHidden/>
               </w:rPr>
               <w:tab/>
             </w:r>
             <w:r>
               <w:rPr>
-                <w:rFonts w:cs="Arial"/>
-                <w:noProof/>
-                <w:webHidden/>
-                <w:szCs w:val="24"/>
+                <w:noProof/>
+                <w:webHidden/>
               </w:rPr>
               <w:fldChar w:fldCharType="begin"/>
             </w:r>
             <w:r>
               <w:rPr>
-                <w:rFonts w:cs="Arial"/>
-                <w:noProof/>
-                <w:webHidden/>
-                <w:szCs w:val="24"/>
-              </w:rPr>
-              <w:instrText xml:space="preserve"> PAGEREF _Toc86617026 \h </w:instrText>
-            </w:r>
-            <w:r>
-              <w:rPr>
-                <w:rFonts w:cs="Arial"/>
-                <w:noProof/>
-                <w:webHidden/>
-                <w:szCs w:val="24"/>
-              </w:rPr>
-            </w:r>
-            <w:r>
-              <w:rPr>
-                <w:rFonts w:cs="Arial"/>
-                <w:noProof/>
-                <w:webHidden/>
-                <w:szCs w:val="24"/>
+                <w:noProof/>
+                <w:webHidden/>
+              </w:rPr>
+              <w:instrText xml:space="preserve"> PAGEREF _Toc87296445 \h </w:instrText>
+            </w:r>
+            <w:r>
+              <w:rPr>
+                <w:noProof/>
+                <w:webHidden/>
+              </w:rPr>
+            </w:r>
+            <w:r>
+              <w:rPr>
+                <w:noProof/>
+                <w:webHidden/>
               </w:rPr>
               <w:fldChar w:fldCharType="separate"/>
             </w:r>
             <w:r>
               <w:rPr>
-                <w:rFonts w:cs="Arial"/>
-                <w:noProof/>
-                <w:webHidden/>
-                <w:szCs w:val="24"/>
-              </w:rPr>
-              <w:t>5</w:t>
-            </w:r>
-            <w:r>
-              <w:rPr>
-                <w:rFonts w:cs="Arial"/>
-                <w:noProof/>
-                <w:webHidden/>
-                <w:szCs w:val="24"/>
+                <w:noProof/>
+                <w:webHidden/>
+              </w:rPr>
+              <w:t>4</w:t>
+            </w:r>
+            <w:r>
+              <w:rPr>
+                <w:noProof/>
+                <w:webHidden/>
               </w:rPr>
               <w:fldChar w:fldCharType="end"/>
             </w:r>
@@ -2853,81 +2839,204 @@
           <w:pPr>
             <w:pStyle w:val="TOC3"/>
             <w:rPr>
-              <w:rFonts w:eastAsiaTheme="minorEastAsia" w:cs="Arial"/>
+              <w:rFonts w:asciiTheme="minorHAnsi" w:eastAsiaTheme="minorEastAsia" w:hAnsiTheme="minorHAnsi"/>
               <w:noProof/>
-              <w:szCs w:val="24"/>
+              <w:sz w:val="22"/>
             </w:rPr>
           </w:pPr>
-          <w:hyperlink w:anchor="_Toc86617027" w:history="1">
+          <w:hyperlink w:anchor="_Toc87296446" w:history="1">
             <w:r>
               <w:rPr>
                 <w:rStyle w:val="Hyperlink"/>
                 <w:rFonts w:cs="Arial"/>
                 <w:noProof/>
-                <w:szCs w:val="24"/>
                 <w:lang w:val="de-DE"/>
               </w:rPr>
-              <w:t>2.1.2 Tinkerforge PM Bricklet Module</w:t>
-            </w:r>
-            <w:r>
-              <w:rPr>
+              <w:t>2.2.1 SDS011 Feinstaubmessgerät</w:t>
+            </w:r>
+            <w:r>
+              <w:rPr>
+                <w:noProof/>
+                <w:webHidden/>
+              </w:rPr>
+              <w:tab/>
+            </w:r>
+            <w:r>
+              <w:rPr>
+                <w:noProof/>
+                <w:webHidden/>
+              </w:rPr>
+              <w:fldChar w:fldCharType="begin"/>
+            </w:r>
+            <w:r>
+              <w:rPr>
+                <w:noProof/>
+                <w:webHidden/>
+              </w:rPr>
+              <w:instrText xml:space="preserve"> PAGEREF _Toc87296446 \h </w:instrText>
+            </w:r>
+            <w:r>
+              <w:rPr>
+                <w:noProof/>
+                <w:webHidden/>
+              </w:rPr>
+            </w:r>
+            <w:r>
+              <w:rPr>
+                <w:noProof/>
+                <w:webHidden/>
+              </w:rPr>
+              <w:fldChar w:fldCharType="separate"/>
+            </w:r>
+            <w:r>
+              <w:rPr>
+                <w:noProof/>
+                <w:webHidden/>
+              </w:rPr>
+              <w:t>4</w:t>
+            </w:r>
+            <w:r>
+              <w:rPr>
+                <w:noProof/>
+                <w:webHidden/>
+              </w:rPr>
+              <w:fldChar w:fldCharType="end"/>
+            </w:r>
+          </w:hyperlink>
+        </w:p>
+        <w:p>
+          <w:pPr>
+            <w:pStyle w:val="TOC3"/>
+            <w:rPr>
+              <w:rFonts w:asciiTheme="minorHAnsi" w:eastAsiaTheme="minorEastAsia" w:hAnsiTheme="minorHAnsi"/>
+              <w:noProof/>
+              <w:sz w:val="22"/>
+            </w:rPr>
+          </w:pPr>
+          <w:hyperlink w:anchor="_Toc87296447" w:history="1">
+            <w:r>
+              <w:rPr>
+                <w:rStyle w:val="Hyperlink"/>
                 <w:rFonts w:cs="Arial"/>
                 <w:noProof/>
-                <w:webHidden/>
-                <w:szCs w:val="24"/>
+                <w:lang w:val="de-DE"/>
+              </w:rPr>
+              <w:t>2.2.2 Tinkerforge PM Bricklet</w:t>
+            </w:r>
+            <w:r>
+              <w:rPr>
+                <w:noProof/>
+                <w:webHidden/>
               </w:rPr>
               <w:tab/>
             </w:r>
             <w:r>
               <w:rPr>
-                <w:rFonts w:cs="Arial"/>
-                <w:noProof/>
-                <w:webHidden/>
-                <w:szCs w:val="24"/>
+                <w:noProof/>
+                <w:webHidden/>
               </w:rPr>
               <w:fldChar w:fldCharType="begin"/>
             </w:r>
             <w:r>
               <w:rPr>
-                <w:rFonts w:cs="Arial"/>
-                <w:noProof/>
-                <w:webHidden/>
-                <w:szCs w:val="24"/>
-              </w:rPr>
-              <w:instrText xml:space="preserve"> PAGEREF _Toc86617027 \h </w:instrText>
-            </w:r>
-            <w:r>
-              <w:rPr>
-                <w:rFonts w:cs="Arial"/>
-                <w:noProof/>
-                <w:webHidden/>
-                <w:szCs w:val="24"/>
-              </w:rPr>
-            </w:r>
-            <w:r>
-              <w:rPr>
-                <w:rFonts w:cs="Arial"/>
-                <w:noProof/>
-                <w:webHidden/>
-                <w:szCs w:val="24"/>
+                <w:noProof/>
+                <w:webHidden/>
+              </w:rPr>
+              <w:instrText xml:space="preserve"> PAGEREF _Toc87296447 \h </w:instrText>
+            </w:r>
+            <w:r>
+              <w:rPr>
+                <w:noProof/>
+                <w:webHidden/>
+              </w:rPr>
+            </w:r>
+            <w:r>
+              <w:rPr>
+                <w:noProof/>
+                <w:webHidden/>
               </w:rPr>
               <w:fldChar w:fldCharType="separate"/>
             </w:r>
             <w:r>
               <w:rPr>
-                <w:rFonts w:cs="Arial"/>
-                <w:noProof/>
-                <w:webHidden/>
-                <w:szCs w:val="24"/>
-              </w:rPr>
-              <w:t>7</w:t>
-            </w:r>
-            <w:r>
-              <w:rPr>
-                <w:rFonts w:cs="Arial"/>
-                <w:noProof/>
-                <w:webHidden/>
-                <w:szCs w:val="24"/>
+                <w:noProof/>
+                <w:webHidden/>
+              </w:rPr>
+              <w:t>4</w:t>
+            </w:r>
+            <w:r>
+              <w:rPr>
+                <w:noProof/>
+                <w:webHidden/>
+              </w:rPr>
+              <w:fldChar w:fldCharType="end"/>
+            </w:r>
+          </w:hyperlink>
+        </w:p>
+        <w:p>
+          <w:pPr>
+            <w:pStyle w:val="TOC1"/>
+            <w:rPr>
+              <w:rFonts w:asciiTheme="minorHAnsi" w:eastAsiaTheme="minorEastAsia" w:hAnsiTheme="minorHAnsi"/>
+              <w:b w:val="0"/>
+              <w:bCs w:val="0"/>
+              <w:noProof/>
+              <w:sz w:val="22"/>
+            </w:rPr>
+          </w:pPr>
+          <w:hyperlink w:anchor="_Toc87296448" w:history="1">
+            <w:r>
+              <w:rPr>
+                <w:rStyle w:val="Hyperlink"/>
+                <w:noProof/>
+              </w:rPr>
+              <w:t>3. Ergebnis</w:t>
+            </w:r>
+            <w:r>
+              <w:rPr>
+                <w:noProof/>
+                <w:webHidden/>
+              </w:rPr>
+              <w:tab/>
+            </w:r>
+            <w:r>
+              <w:rPr>
+                <w:noProof/>
+                <w:webHidden/>
+              </w:rPr>
+              <w:fldChar w:fldCharType="begin"/>
+            </w:r>
+            <w:r>
+              <w:rPr>
+                <w:noProof/>
+                <w:webHidden/>
+              </w:rPr>
+              <w:instrText xml:space="preserve"> PAGEREF _Toc87296448 \h </w:instrText>
+            </w:r>
+            <w:r>
+              <w:rPr>
+                <w:noProof/>
+                <w:webHidden/>
+              </w:rPr>
+            </w:r>
+            <w:r>
+              <w:rPr>
+                <w:noProof/>
+                <w:webHidden/>
+              </w:rPr>
+              <w:fldChar w:fldCharType="separate"/>
+            </w:r>
+            <w:r>
+              <w:rPr>
+                <w:noProof/>
+                <w:webHidden/>
+              </w:rPr>
+              <w:t>4</w:t>
+            </w:r>
+            <w:r>
+              <w:rPr>
+                <w:noProof/>
+                <w:webHidden/>
               </w:rPr>
               <w:fldChar w:fldCharType="end"/>
             </w:r>
@@ -2937,81 +3046,66 @@
           <w:pPr>
             <w:pStyle w:val="TOC2"/>
             <w:rPr>
-              <w:rFonts w:eastAsiaTheme="minorEastAsia" w:cs="Arial"/>
+              <w:rFonts w:asciiTheme="minorHAnsi" w:eastAsiaTheme="minorEastAsia" w:hAnsiTheme="minorHAnsi"/>
               <w:noProof/>
-              <w:szCs w:val="24"/>
+              <w:sz w:val="22"/>
             </w:rPr>
           </w:pPr>
-          <w:hyperlink w:anchor="_Toc86617028" w:history="1">
+          <w:hyperlink w:anchor="_Toc87296449" w:history="1">
             <w:r>
               <w:rPr>
                 <w:rStyle w:val="Hyperlink"/>
                 <w:rFonts w:cs="Arial"/>
                 <w:noProof/>
-                <w:szCs w:val="24"/>
                 <w:lang w:val="de-DE"/>
               </w:rPr>
-              <w:t>2.2 Durchführung der Experimente</w:t>
-            </w:r>
-            <w:r>
-              <w:rPr>
-                <w:rFonts w:cs="Arial"/>
-                <w:noProof/>
-                <w:webHidden/>
-                <w:szCs w:val="24"/>
+              <w:t>3.1 SDS011 Module</w:t>
+            </w:r>
+            <w:r>
+              <w:rPr>
+                <w:noProof/>
+                <w:webHidden/>
               </w:rPr>
               <w:tab/>
             </w:r>
             <w:r>
               <w:rPr>
-                <w:rFonts w:cs="Arial"/>
-                <w:noProof/>
-                <w:webHidden/>
-                <w:szCs w:val="24"/>
+                <w:noProof/>
+                <w:webHidden/>
               </w:rPr>
               <w:fldChar w:fldCharType="begin"/>
             </w:r>
             <w:r>
               <w:rPr>
-                <w:rFonts w:cs="Arial"/>
-                <w:noProof/>
-                <w:webHidden/>
-                <w:szCs w:val="24"/>
-              </w:rPr>
-              <w:instrText xml:space="preserve"> PAGEREF _Toc86617028 \h </w:instrText>
-            </w:r>
-            <w:r>
-              <w:rPr>
-                <w:rFonts w:cs="Arial"/>
-                <w:noProof/>
-                <w:webHidden/>
-                <w:szCs w:val="24"/>
-              </w:rPr>
-            </w:r>
-            <w:r>
-              <w:rPr>
-                <w:rFonts w:cs="Arial"/>
-                <w:noProof/>
-                <w:webHidden/>
-                <w:szCs w:val="24"/>
+                <w:noProof/>
+                <w:webHidden/>
+              </w:rPr>
+              <w:instrText xml:space="preserve"> PAGEREF _Toc87296449 \h </w:instrText>
+            </w:r>
+            <w:r>
+              <w:rPr>
+                <w:noProof/>
+                <w:webHidden/>
+              </w:rPr>
+            </w:r>
+            <w:r>
+              <w:rPr>
+                <w:noProof/>
+                <w:webHidden/>
               </w:rPr>
               <w:fldChar w:fldCharType="separate"/>
             </w:r>
             <w:r>
               <w:rPr>
-                <w:rFonts w:cs="Arial"/>
-                <w:noProof/>
-                <w:webHidden/>
-                <w:szCs w:val="24"/>
-              </w:rPr>
-              <w:t>7</w:t>
-            </w:r>
-            <w:r>
-              <w:rPr>
-                <w:rFonts w:cs="Arial"/>
-                <w:noProof/>
-                <w:webHidden/>
-                <w:szCs w:val="24"/>
+                <w:noProof/>
+                <w:webHidden/>
+              </w:rPr>
+              <w:t>4</w:t>
+            </w:r>
+            <w:r>
+              <w:rPr>
+                <w:noProof/>
+                <w:webHidden/>
               </w:rPr>
               <w:fldChar w:fldCharType="end"/>
             </w:r>
@@ -3019,167 +3113,67 @@
         </w:p>
         <w:p>
           <w:pPr>
-            <w:pStyle w:val="TOC3"/>
+            <w:pStyle w:val="TOC2"/>
             <w:rPr>
-              <w:rFonts w:eastAsiaTheme="minorEastAsia" w:cs="Arial"/>
+              <w:rFonts w:asciiTheme="minorHAnsi" w:eastAsiaTheme="minorEastAsia" w:hAnsiTheme="minorHAnsi"/>
               <w:noProof/>
-              <w:szCs w:val="24"/>
+              <w:sz w:val="22"/>
             </w:rPr>
           </w:pPr>
-          <w:hyperlink w:anchor="_Toc86617029" w:history="1">
+          <w:hyperlink w:anchor="_Toc87296450" w:history="1">
             <w:r>
               <w:rPr>
                 <w:rStyle w:val="Hyperlink"/>
                 <w:rFonts w:cs="Arial"/>
                 <w:noProof/>
-                <w:szCs w:val="24"/>
-                <w:lang w:val="de-DE"/>
-              </w:rPr>
-              <w:t>2.2.1 SDS011 Feinstaubmessgerät</w:t>
-            </w:r>
-            <w:r>
-              <w:rPr>
-                <w:rFonts w:cs="Arial"/>
-                <w:noProof/>
-                <w:webHidden/>
-                <w:szCs w:val="24"/>
+              </w:rPr>
+              <w:t>3.2 Tinkerforge Particulate Matter Bricket Module</w:t>
+            </w:r>
+            <w:r>
+              <w:rPr>
+                <w:noProof/>
+                <w:webHidden/>
               </w:rPr>
               <w:tab/>
             </w:r>
             <w:r>
               <w:rPr>
-                <w:rFonts w:cs="Arial"/>
-                <w:noProof/>
-                <w:webHidden/>
-                <w:szCs w:val="24"/>
+                <w:noProof/>
+                <w:webHidden/>
               </w:rPr>
               <w:fldChar w:fldCharType="begin"/>
             </w:r>
             <w:r>
               <w:rPr>
-                <w:rFonts w:cs="Arial"/>
-                <w:noProof/>
-                <w:webHidden/>
-                <w:szCs w:val="24"/>
-              </w:rPr>
-              <w:instrText xml:space="preserve"> PAGEREF _Toc86617029 \h </w:instrText>
-            </w:r>
-            <w:r>
-              <w:rPr>
-                <w:rFonts w:cs="Arial"/>
-                <w:noProof/>
-                <w:webHidden/>
-                <w:szCs w:val="24"/>
-              </w:rPr>
-            </w:r>
-            <w:r>
-              <w:rPr>
-                <w:rFonts w:cs="Arial"/>
-                <w:noProof/>
-                <w:webHidden/>
-                <w:szCs w:val="24"/>
+                <w:noProof/>
+                <w:webHidden/>
+              </w:rPr>
+              <w:instrText xml:space="preserve"> PAGEREF _Toc87296450 \h </w:instrText>
+            </w:r>
+            <w:r>
+              <w:rPr>
+                <w:noProof/>
+                <w:webHidden/>
+              </w:rPr>
+            </w:r>
+            <w:r>
+              <w:rPr>
+                <w:noProof/>
+                <w:webHidden/>
               </w:rPr>
               <w:fldChar w:fldCharType="separate"/>
             </w:r>
             <w:r>
               <w:rPr>
-                <w:rFonts w:cs="Arial"/>
-                <w:noProof/>
-                <w:webHidden/>
-                <w:szCs w:val="24"/>
-              </w:rPr>
-              <w:t>7</w:t>
-            </w:r>
-            <w:r>
-              <w:rPr>
-                <w:rFonts w:cs="Arial"/>
-                <w:noProof/>
-                <w:webHidden/>
-                <w:szCs w:val="24"/>
-              </w:rPr>
-              <w:fldChar w:fldCharType="end"/>
-            </w:r>
-          </w:hyperlink>
-        </w:p>
-        <w:p>
-          <w:pPr>
-            <w:pStyle w:val="TOC3"/>
-            <w:rPr>
-              <w:rFonts w:eastAsiaTheme="minorEastAsia" w:cs="Arial"/>
-              <w:noProof/>
-              <w:szCs w:val="24"/>
-            </w:rPr>
-          </w:pPr>
-          <w:hyperlink w:anchor="_Toc86617030" w:history="1">
-            <w:r>
-              <w:rPr>
-                <w:rStyle w:val="Hyperlink"/>
-                <w:rFonts w:cs="Arial"/>
-                <w:noProof/>
-                <w:szCs w:val="24"/>
-                <w:lang w:val="de-DE"/>
-              </w:rPr>
-              <w:t>2.2.2 Tinkerforge PM Bricklet</w:t>
-            </w:r>
-            <w:r>
-              <w:rPr>
-                <w:rFonts w:cs="Arial"/>
-                <w:noProof/>
-                <w:webHidden/>
-                <w:szCs w:val="24"/>
-              </w:rPr>
-              <w:tab/>
-            </w:r>
-            <w:r>
-              <w:rPr>
-                <w:rFonts w:cs="Arial"/>
-                <w:noProof/>
-                <w:webHidden/>
-                <w:szCs w:val="24"/>
-              </w:rPr>
-              <w:fldChar w:fldCharType="begin"/>
-            </w:r>
-            <w:r>
-              <w:rPr>
-                <w:rFonts w:cs="Arial"/>
-                <w:noProof/>
-                <w:webHidden/>
-                <w:szCs w:val="24"/>
-              </w:rPr>
-              <w:instrText xml:space="preserve"> PAGEREF _Toc86617030 \h </w:instrText>
-            </w:r>
-            <w:r>
-              <w:rPr>
-                <w:rFonts w:cs="Arial"/>
-                <w:noProof/>
-                <w:webHidden/>
-                <w:szCs w:val="24"/>
-              </w:rPr>
-            </w:r>
-            <w:r>
-              <w:rPr>
-                <w:rFonts w:cs="Arial"/>
-                <w:noProof/>
-                <w:webHidden/>
-                <w:szCs w:val="24"/>
-              </w:rPr>
-              <w:fldChar w:fldCharType="separate"/>
-            </w:r>
-            <w:r>
-              <w:rPr>
-                <w:rFonts w:cs="Arial"/>
-                <w:noProof/>
-                <w:webHidden/>
-                <w:szCs w:val="24"/>
-              </w:rPr>
-              <w:t>8</w:t>
-            </w:r>
-            <w:r>
-              <w:rPr>
-                <w:rFonts w:cs="Arial"/>
-                <w:noProof/>
-                <w:webHidden/>
-                <w:szCs w:val="24"/>
+                <w:noProof/>
+                <w:webHidden/>
+              </w:rPr>
+              <w:t>4</w:t>
+            </w:r>
+            <w:r>
+              <w:rPr>
+                <w:noProof/>
+                <w:webHidden/>
               </w:rPr>
               <w:fldChar w:fldCharType="end"/>
             </w:r>
@@ -3189,249 +3183,66 @@
           <w:pPr>
             <w:pStyle w:val="TOC1"/>
             <w:rPr>
-              <w:rFonts w:eastAsiaTheme="minorEastAsia" w:cs="Arial"/>
+              <w:rFonts w:asciiTheme="minorHAnsi" w:eastAsiaTheme="minorEastAsia" w:hAnsiTheme="minorHAnsi"/>
               <w:b w:val="0"/>
               <w:bCs w:val="0"/>
               <w:noProof/>
-              <w:szCs w:val="24"/>
+              <w:sz w:val="22"/>
             </w:rPr>
           </w:pPr>
-          <w:hyperlink w:anchor="_Toc86617031" w:history="1">
+          <w:hyperlink w:anchor="_Toc87296451" w:history="1">
             <w:r>
               <w:rPr>
                 <w:rStyle w:val="Hyperlink"/>
-                <w:rFonts w:cs="Arial"/>
-                <w:noProof/>
-                <w:szCs w:val="24"/>
-              </w:rPr>
-              <w:t>3. Ergebnis</w:t>
-            </w:r>
-            <w:r>
-              <w:rPr>
-                <w:rFonts w:cs="Arial"/>
-                <w:noProof/>
-                <w:webHidden/>
-                <w:szCs w:val="24"/>
+                <w:noProof/>
+              </w:rPr>
+              <w:t>4. Diskussion</w:t>
+            </w:r>
+            <w:r>
+              <w:rPr>
+                <w:noProof/>
+                <w:webHidden/>
               </w:rPr>
               <w:tab/>
             </w:r>
             <w:r>
               <w:rPr>
-                <w:rFonts w:cs="Arial"/>
-                <w:noProof/>
-                <w:webHidden/>
-                <w:szCs w:val="24"/>
+                <w:noProof/>
+                <w:webHidden/>
               </w:rPr>
               <w:fldChar w:fldCharType="begin"/>
             </w:r>
             <w:r>
               <w:rPr>
-                <w:rFonts w:cs="Arial"/>
-                <w:noProof/>
-                <w:webHidden/>
-                <w:szCs w:val="24"/>
-              </w:rPr>
-              <w:instrText xml:space="preserve"> PAGEREF _Toc86617031 \h </w:instrText>
-            </w:r>
-            <w:r>
-              <w:rPr>
-                <w:rFonts w:cs="Arial"/>
-                <w:noProof/>
-                <w:webHidden/>
-                <w:szCs w:val="24"/>
-              </w:rPr>
-            </w:r>
-            <w:r>
-              <w:rPr>
-                <w:rFonts w:cs="Arial"/>
-                <w:noProof/>
-                <w:webHidden/>
-                <w:szCs w:val="24"/>
+                <w:noProof/>
+                <w:webHidden/>
+              </w:rPr>
+              <w:instrText xml:space="preserve"> PAGEREF _Toc87296451 \h </w:instrText>
+            </w:r>
+            <w:r>
+              <w:rPr>
+                <w:noProof/>
+                <w:webHidden/>
+              </w:rPr>
+            </w:r>
+            <w:r>
+              <w:rPr>
+                <w:noProof/>
+                <w:webHidden/>
               </w:rPr>
               <w:fldChar w:fldCharType="separate"/>
             </w:r>
             <w:r>
               <w:rPr>
-                <w:rFonts w:cs="Arial"/>
-                <w:noProof/>
-                <w:webHidden/>
-                <w:szCs w:val="24"/>
-              </w:rPr>
-              <w:t>8</w:t>
-            </w:r>
-            <w:r>
-              <w:rPr>
-                <w:rFonts w:cs="Arial"/>
-                <w:noProof/>
-                <w:webHidden/>
-                <w:szCs w:val="24"/>
-              </w:rPr>
-              <w:fldChar w:fldCharType="end"/>
-            </w:r>
-          </w:hyperlink>
-        </w:p>
-        <w:p>
-          <w:pPr>
-            <w:pStyle w:val="TOC2"/>
-            <w:rPr>
-              <w:rFonts w:eastAsiaTheme="minorEastAsia" w:cs="Arial"/>
-              <w:noProof/>
-              <w:szCs w:val="24"/>
-            </w:rPr>
-          </w:pPr>
-          <w:hyperlink w:anchor="_Toc86617032" w:history="1">
-            <w:r>
-              <w:rPr>
-                <w:rStyle w:val="Hyperlink"/>
-                <w:rFonts w:cs="Arial"/>
-                <w:noProof/>
-                <w:szCs w:val="24"/>
-                <w:lang w:val="de-DE"/>
-              </w:rPr>
-              <w:t>3.1 SDS011 Module</w:t>
-            </w:r>
-            <w:r>
-              <w:rPr>
-                <w:rFonts w:cs="Arial"/>
-                <w:noProof/>
-                <w:webHidden/>
-                <w:szCs w:val="24"/>
-              </w:rPr>
-              <w:tab/>
-            </w:r>
-            <w:r>
-              <w:rPr>
-                <w:rFonts w:cs="Arial"/>
-                <w:noProof/>
-                <w:webHidden/>
-                <w:szCs w:val="24"/>
-              </w:rPr>
-              <w:fldChar w:fldCharType="begin"/>
-            </w:r>
-            <w:r>
-              <w:rPr>
-                <w:rFonts w:cs="Arial"/>
-                <w:noProof/>
-                <w:webHidden/>
-                <w:szCs w:val="24"/>
-              </w:rPr>
-              <w:instrText xml:space="preserve"> PAGEREF _Toc86617032 \h </w:instrText>
-            </w:r>
-            <w:r>
-              <w:rPr>
-                <w:rFonts w:cs="Arial"/>
-                <w:noProof/>
-                <w:webHidden/>
-                <w:szCs w:val="24"/>
-              </w:rPr>
-            </w:r>
-            <w:r>
-              <w:rPr>
-                <w:rFonts w:cs="Arial"/>
-                <w:noProof/>
-                <w:webHidden/>
-                <w:szCs w:val="24"/>
-              </w:rPr>
-              <w:fldChar w:fldCharType="separate"/>
-            </w:r>
-            <w:r>
-              <w:rPr>
-                <w:rFonts w:cs="Arial"/>
-                <w:noProof/>
-                <w:webHidden/>
-                <w:szCs w:val="24"/>
-              </w:rPr>
-              <w:t>8</w:t>
-            </w:r>
-            <w:r>
-              <w:rPr>
-                <w:rFonts w:cs="Arial"/>
-                <w:noProof/>
-                <w:webHidden/>
-                <w:szCs w:val="24"/>
-              </w:rPr>
-              <w:fldChar w:fldCharType="end"/>
-            </w:r>
-          </w:hyperlink>
-        </w:p>
-        <w:p>
-          <w:pPr>
-            <w:pStyle w:val="TOC2"/>
-            <w:rPr>
-              <w:rFonts w:eastAsiaTheme="minorEastAsia" w:cs="Arial"/>
-              <w:noProof/>
-              <w:szCs w:val="24"/>
-            </w:rPr>
-          </w:pPr>
-          <w:hyperlink w:anchor="_Toc86617033" w:history="1">
-            <w:r>
-              <w:rPr>
-                <w:rStyle w:val="Hyperlink"/>
-                <w:rFonts w:cs="Arial"/>
-                <w:noProof/>
-                <w:szCs w:val="24"/>
-              </w:rPr>
-              <w:t>3.2 Tinkerforge Particulate Matter Bricket Module</w:t>
-            </w:r>
-            <w:r>
-              <w:rPr>
-                <w:rFonts w:cs="Arial"/>
-                <w:noProof/>
-                <w:webHidden/>
-                <w:szCs w:val="24"/>
-              </w:rPr>
-              <w:tab/>
-            </w:r>
-            <w:r>
-              <w:rPr>
-                <w:rFonts w:cs="Arial"/>
-                <w:noProof/>
-                <w:webHidden/>
-                <w:szCs w:val="24"/>
-              </w:rPr>
-              <w:fldChar w:fldCharType="begin"/>
-            </w:r>
-            <w:r>
-              <w:rPr>
-                <w:rFonts w:cs="Arial"/>
-                <w:noProof/>
-                <w:webHidden/>
-                <w:szCs w:val="24"/>
-              </w:rPr>
-              <w:instrText xml:space="preserve"> PAGEREF _Toc86617033 \h </w:instrText>
-            </w:r>
-            <w:r>
-              <w:rPr>
-                <w:rFonts w:cs="Arial"/>
-                <w:noProof/>
-                <w:webHidden/>
-                <w:szCs w:val="24"/>
-              </w:rPr>
-            </w:r>
-            <w:r>
-              <w:rPr>
-                <w:rFonts w:cs="Arial"/>
-                <w:noProof/>
-                <w:webHidden/>
-                <w:szCs w:val="24"/>
-              </w:rPr>
-              <w:fldChar w:fldCharType="separate"/>
-            </w:r>
-            <w:r>
-              <w:rPr>
-                <w:rFonts w:cs="Arial"/>
-                <w:noProof/>
-                <w:webHidden/>
-                <w:szCs w:val="24"/>
-              </w:rPr>
-              <w:t>8</w:t>
-            </w:r>
-            <w:r>
-              <w:rPr>
-                <w:rFonts w:cs="Arial"/>
-                <w:noProof/>
-                <w:webHidden/>
-                <w:szCs w:val="24"/>
+                <w:noProof/>
+                <w:webHidden/>
+              </w:rPr>
+              <w:t>5</w:t>
+            </w:r>
+            <w:r>
+              <w:rPr>
+                <w:noProof/>
+                <w:webHidden/>
               </w:rPr>
               <w:fldChar w:fldCharType="end"/>
             </w:r>
@@ -3441,82 +3252,66 @@
           <w:pPr>
             <w:pStyle w:val="TOC1"/>
             <w:rPr>
-              <w:rFonts w:eastAsiaTheme="minorEastAsia" w:cs="Arial"/>
+              <w:rFonts w:asciiTheme="minorHAnsi" w:eastAsiaTheme="minorEastAsia" w:hAnsiTheme="minorHAnsi"/>
               <w:b w:val="0"/>
               <w:bCs w:val="0"/>
               <w:noProof/>
-              <w:szCs w:val="24"/>
+              <w:sz w:val="22"/>
             </w:rPr>
           </w:pPr>
-          <w:hyperlink w:anchor="_Toc86617034" w:history="1">
+          <w:hyperlink w:anchor="_Toc87296452" w:history="1">
             <w:r>
               <w:rPr>
                 <w:rStyle w:val="Hyperlink"/>
-                <w:rFonts w:cs="Arial"/>
-                <w:noProof/>
-                <w:szCs w:val="24"/>
-              </w:rPr>
-              <w:t>4. Diskussion</w:t>
-            </w:r>
-            <w:r>
-              <w:rPr>
-                <w:rFonts w:cs="Arial"/>
-                <w:noProof/>
-                <w:webHidden/>
-                <w:szCs w:val="24"/>
+                <w:noProof/>
+              </w:rPr>
+              <w:t>IV List of references</w:t>
+            </w:r>
+            <w:r>
+              <w:rPr>
+                <w:noProof/>
+                <w:webHidden/>
               </w:rPr>
               <w:tab/>
             </w:r>
             <w:r>
               <w:rPr>
-                <w:rFonts w:cs="Arial"/>
-                <w:noProof/>
-                <w:webHidden/>
-                <w:szCs w:val="24"/>
+                <w:noProof/>
+                <w:webHidden/>
               </w:rPr>
               <w:fldChar w:fldCharType="begin"/>
             </w:r>
             <w:r>
               <w:rPr>
-                <w:rFonts w:cs="Arial"/>
-                <w:noProof/>
-                <w:webHidden/>
-                <w:szCs w:val="24"/>
-              </w:rPr>
-              <w:instrText xml:space="preserve"> PAGEREF _Toc86617034 \h </w:instrText>
-            </w:r>
-            <w:r>
-              <w:rPr>
-                <w:rFonts w:cs="Arial"/>
-                <w:noProof/>
-                <w:webHidden/>
-                <w:szCs w:val="24"/>
-              </w:rPr>
-            </w:r>
-            <w:r>
-              <w:rPr>
-                <w:rFonts w:cs="Arial"/>
-                <w:noProof/>
-                <w:webHidden/>
-                <w:szCs w:val="24"/>
+                <w:noProof/>
+                <w:webHidden/>
+              </w:rPr>
+              <w:instrText xml:space="preserve"> PAGEREF _Toc87296452 \h </w:instrText>
+            </w:r>
+            <w:r>
+              <w:rPr>
+                <w:noProof/>
+                <w:webHidden/>
+              </w:rPr>
+            </w:r>
+            <w:r>
+              <w:rPr>
+                <w:noProof/>
+                <w:webHidden/>
               </w:rPr>
               <w:fldChar w:fldCharType="separate"/>
             </w:r>
             <w:r>
               <w:rPr>
-                <w:rFonts w:cs="Arial"/>
-                <w:noProof/>
-                <w:webHidden/>
-                <w:szCs w:val="24"/>
-              </w:rPr>
-              <w:t>8</w:t>
-            </w:r>
-            <w:r>
-              <w:rPr>
-                <w:rFonts w:cs="Arial"/>
-                <w:noProof/>
-                <w:webHidden/>
-                <w:szCs w:val="24"/>
+                <w:noProof/>
+                <w:webHidden/>
+              </w:rPr>
+              <w:t>5</w:t>
+            </w:r>
+            <w:r>
+              <w:rPr>
+                <w:noProof/>
+                <w:webHidden/>
               </w:rPr>
               <w:fldChar w:fldCharType="end"/>
             </w:r>
@@ -3526,167 +3321,66 @@
           <w:pPr>
             <w:pStyle w:val="TOC1"/>
             <w:rPr>
-              <w:rFonts w:eastAsiaTheme="minorEastAsia" w:cs="Arial"/>
+              <w:rFonts w:asciiTheme="minorHAnsi" w:eastAsiaTheme="minorEastAsia" w:hAnsiTheme="minorHAnsi"/>
               <w:b w:val="0"/>
               <w:bCs w:val="0"/>
               <w:noProof/>
-              <w:szCs w:val="24"/>
+              <w:sz w:val="22"/>
             </w:rPr>
           </w:pPr>
-          <w:hyperlink w:anchor="_Toc86617035" w:history="1">
+          <w:hyperlink w:anchor="_Toc87296453" w:history="1">
             <w:r>
               <w:rPr>
                 <w:rStyle w:val="Hyperlink"/>
-                <w:rFonts w:cs="Arial"/>
-                <w:noProof/>
-                <w:szCs w:val="24"/>
-              </w:rPr>
-              <w:t>IV List of references</w:t>
-            </w:r>
-            <w:r>
-              <w:rPr>
-                <w:rFonts w:cs="Arial"/>
-                <w:noProof/>
-                <w:webHidden/>
-                <w:szCs w:val="24"/>
+                <w:noProof/>
+              </w:rPr>
+              <w:t>V Declaration of originality</w:t>
+            </w:r>
+            <w:r>
+              <w:rPr>
+                <w:noProof/>
+                <w:webHidden/>
               </w:rPr>
               <w:tab/>
             </w:r>
             <w:r>
               <w:rPr>
-                <w:rFonts w:cs="Arial"/>
-                <w:noProof/>
-                <w:webHidden/>
-                <w:szCs w:val="24"/>
+                <w:noProof/>
+                <w:webHidden/>
               </w:rPr>
               <w:fldChar w:fldCharType="begin"/>
             </w:r>
             <w:r>
               <w:rPr>
-                <w:rFonts w:cs="Arial"/>
-                <w:noProof/>
-                <w:webHidden/>
-                <w:szCs w:val="24"/>
-              </w:rPr>
-              <w:instrText xml:space="preserve"> PAGEREF _Toc86617035 \h </w:instrText>
-            </w:r>
-            <w:r>
-              <w:rPr>
-                <w:rFonts w:cs="Arial"/>
-                <w:noProof/>
-                <w:webHidden/>
-                <w:szCs w:val="24"/>
-              </w:rPr>
-            </w:r>
-            <w:r>
-              <w:rPr>
-                <w:rFonts w:cs="Arial"/>
-                <w:noProof/>
-                <w:webHidden/>
-                <w:szCs w:val="24"/>
+                <w:noProof/>
+                <w:webHidden/>
+              </w:rPr>
+              <w:instrText xml:space="preserve"> PAGEREF _Toc87296453 \h </w:instrText>
+            </w:r>
+            <w:r>
+              <w:rPr>
+                <w:noProof/>
+                <w:webHidden/>
+              </w:rPr>
+            </w:r>
+            <w:r>
+              <w:rPr>
+                <w:noProof/>
+                <w:webHidden/>
               </w:rPr>
               <w:fldChar w:fldCharType="separate"/>
             </w:r>
             <w:r>
               <w:rPr>
-                <w:rFonts w:cs="Arial"/>
-                <w:noProof/>
-                <w:webHidden/>
-                <w:szCs w:val="24"/>
-              </w:rPr>
-              <w:t>9</w:t>
-            </w:r>
-            <w:r>
-              <w:rPr>
-                <w:rFonts w:cs="Arial"/>
-                <w:noProof/>
-                <w:webHidden/>
-                <w:szCs w:val="24"/>
-              </w:rPr>
-              <w:fldChar w:fldCharType="end"/>
-            </w:r>
-          </w:hyperlink>
-        </w:p>
-        <w:p>
-          <w:pPr>
-            <w:pStyle w:val="TOC1"/>
-            <w:rPr>
-              <w:rFonts w:eastAsiaTheme="minorEastAsia" w:cs="Arial"/>
-              <w:b w:val="0"/>
-              <w:bCs w:val="0"/>
-              <w:noProof/>
-              <w:szCs w:val="24"/>
-            </w:rPr>
-          </w:pPr>
-          <w:hyperlink w:anchor="_Toc86617036" w:history="1">
-            <w:r>
-              <w:rPr>
-                <w:rStyle w:val="Hyperlink"/>
-                <w:rFonts w:cs="Arial"/>
-                <w:noProof/>
-                <w:szCs w:val="24"/>
-              </w:rPr>
-              <w:t>V Declaration of originality</w:t>
-            </w:r>
-            <w:r>
-              <w:rPr>
-                <w:rFonts w:cs="Arial"/>
-                <w:noProof/>
-                <w:webHidden/>
-                <w:szCs w:val="24"/>
-              </w:rPr>
-              <w:tab/>
-            </w:r>
-            <w:r>
-              <w:rPr>
-                <w:rFonts w:cs="Arial"/>
-                <w:noProof/>
-                <w:webHidden/>
-                <w:szCs w:val="24"/>
-              </w:rPr>
-              <w:fldChar w:fldCharType="begin"/>
-            </w:r>
-            <w:r>
-              <w:rPr>
-                <w:rFonts w:cs="Arial"/>
-                <w:noProof/>
-                <w:webHidden/>
-                <w:szCs w:val="24"/>
-              </w:rPr>
-              <w:instrText xml:space="preserve"> PAGEREF _Toc86617036 \h </w:instrText>
-            </w:r>
-            <w:r>
-              <w:rPr>
-                <w:rFonts w:cs="Arial"/>
-                <w:noProof/>
-                <w:webHidden/>
-                <w:szCs w:val="24"/>
-              </w:rPr>
-            </w:r>
-            <w:r>
-              <w:rPr>
-                <w:rFonts w:cs="Arial"/>
-                <w:noProof/>
-                <w:webHidden/>
-                <w:szCs w:val="24"/>
-              </w:rPr>
-              <w:fldChar w:fldCharType="separate"/>
-            </w:r>
-            <w:r>
-              <w:rPr>
-                <w:rFonts w:cs="Arial"/>
-                <w:noProof/>
-                <w:webHidden/>
-                <w:szCs w:val="24"/>
-              </w:rPr>
-              <w:t>10</w:t>
-            </w:r>
-            <w:r>
-              <w:rPr>
-                <w:rFonts w:cs="Arial"/>
-                <w:noProof/>
-                <w:webHidden/>
-                <w:szCs w:val="24"/>
+                <w:noProof/>
+                <w:webHidden/>
+              </w:rPr>
+              <w:t>7</w:t>
+            </w:r>
+            <w:r>
+              <w:rPr>
+                <w:noProof/>
+                <w:webHidden/>
               </w:rPr>
               <w:fldChar w:fldCharType="end"/>
             </w:r>
@@ -3748,7 +3442,7 @@
         <w:ind w:left="284" w:hanging="284"/>
         <w:jc w:val="both"/>
       </w:pPr>
-      <w:bookmarkStart w:id="0" w:name="_Toc86617021"/>
+      <w:bookmarkStart w:id="0" w:name="_Toc87296439"/>
       <w:r>
         <w:lastRenderedPageBreak/>
         <w:t>Tabellenverzeichnis</w:t>
@@ -3765,7 +3459,7 @@
         <w:ind w:left="426" w:hanging="426"/>
         <w:jc w:val="both"/>
       </w:pPr>
-      <w:bookmarkStart w:id="1" w:name="_Toc86617022"/>
+      <w:bookmarkStart w:id="1" w:name="_Toc87296440"/>
       <w:r>
         <w:t>Abkürzungsverzeichnis</w:t>
       </w:r>
@@ -3847,8 +3541,26 @@
       <w:pPr>
         <w:pStyle w:val="Heading1"/>
         <w:jc w:val="both"/>
-      </w:pPr>
-      <w:bookmarkStart w:id="2" w:name="_Toc86617023"/>
+        <w:sectPr>
+          <w:headerReference w:type="even" r:id="rId10"/>
+          <w:headerReference w:type="default" r:id="rId11"/>
+          <w:footerReference w:type="even" r:id="rId12"/>
+          <w:footerReference w:type="default" r:id="rId13"/>
+          <w:headerReference w:type="first" r:id="rId14"/>
+          <w:footerReference w:type="first" r:id="rId15"/>
+          <w:pgSz w:w="11907" w:h="16840" w:code="9"/>
+          <w:pgMar w:top="1134" w:right="1134" w:bottom="1134" w:left="1701" w:header="720" w:footer="720" w:gutter="0"/>
+          <w:cols w:space="720"/>
+          <w:docGrid w:linePitch="381"/>
+        </w:sectPr>
+      </w:pPr>
+    </w:p>
+    <w:p>
+      <w:pPr>
+        <w:pStyle w:val="Heading1"/>
+        <w:jc w:val="both"/>
+      </w:pPr>
+      <w:bookmarkStart w:id="2" w:name="_Toc87296441"/>
       <w:r>
         <w:lastRenderedPageBreak/>
         <w:t xml:space="preserve">1. </w:t>
@@ -3945,7 +3657,7 @@
         <w:pStyle w:val="Heading1"/>
         <w:jc w:val="both"/>
       </w:pPr>
-      <w:bookmarkStart w:id="3" w:name="_Toc86617024"/>
+      <w:bookmarkStart w:id="3" w:name="_Toc87296442"/>
       <w:r>
         <w:t>2. Methode</w:t>
       </w:r>
@@ -3961,7 +3673,7 @@
           <w:lang w:val="de-DE"/>
         </w:rPr>
       </w:pPr>
-      <w:bookmarkStart w:id="4" w:name="_Toc86617025"/>
+      <w:bookmarkStart w:id="4" w:name="_Toc87296443"/>
       <w:r>
         <w:rPr>
           <w:rFonts w:eastAsia="Times New Roman" w:cs="Arial"/>
@@ -3989,7 +3701,7 @@
           <w:lang w:val="de-DE"/>
         </w:rPr>
       </w:pPr>
-      <w:bookmarkStart w:id="5" w:name="_Toc86617026"/>
+      <w:bookmarkStart w:id="5" w:name="_Toc87296444"/>
       <w:r>
         <w:rPr>
           <w:rFonts w:eastAsia="Times New Roman" w:cs="Arial"/>
@@ -4040,7 +3752,7 @@
                     </pic:cNvPicPr>
                   </pic:nvPicPr>
                   <pic:blipFill>
-                    <a:blip r:embed="rId8">
+                    <a:blip r:embed="rId16">
                       <a:extLst>
                         <a:ext uri="{28A0092B-C50C-407E-A947-70E740481C1C}">
                           <a14:useLocalDpi xmlns:a14="http://schemas.microsoft.com/office/drawing/2010/main" val="0"/>
@@ -4096,7 +3808,7 @@
                     </pic:cNvPicPr>
                   </pic:nvPicPr>
                   <pic:blipFill>
-                    <a:blip r:embed="rId9">
+                    <a:blip r:embed="rId17">
                       <a:extLst>
                         <a:ext uri="{28A0092B-C50C-407E-A947-70E740481C1C}">
                           <a14:useLocalDpi xmlns:a14="http://schemas.microsoft.com/office/drawing/2010/main" val="0"/>
@@ -4257,7 +3969,7 @@
                     </pic:cNvPicPr>
                   </pic:nvPicPr>
                   <pic:blipFill>
-                    <a:blip r:embed="rId10">
+                    <a:blip r:embed="rId18">
                       <a:extLst>
                         <a:ext uri="{28A0092B-C50C-407E-A947-70E740481C1C}">
                           <a14:useLocalDpi xmlns:a14="http://schemas.microsoft.com/office/drawing/2010/main" val="0"/>
@@ -4350,7 +4062,7 @@
                     </pic:cNvPicPr>
                   </pic:nvPicPr>
                   <pic:blipFill>
-                    <a:blip r:embed="rId11" cstate="print">
+                    <a:blip r:embed="rId19" cstate="print">
                       <a:extLst>
                         <a:ext uri="{28A0092B-C50C-407E-A947-70E740481C1C}">
                           <a14:useLocalDpi xmlns:a14="http://schemas.microsoft.com/office/drawing/2010/main" val="0"/>
@@ -4499,16 +4211,12 @@
     <w:p>
       <w:pPr>
         <w:pStyle w:val="Heading3"/>
-        <w:jc w:val="both"/>
-        <w:rPr>
-          <w:rFonts w:cs="Arial"/>
-          <w:lang w:val="de-DE"/>
-        </w:rPr>
-      </w:pPr>
-      <w:bookmarkStart w:id="6" w:name="_Toc86617027"/>
-      <w:r>
-        <w:rPr>
-          <w:rFonts w:cs="Arial"/>
+        <w:rPr>
+          <w:lang w:val="de-DE"/>
+        </w:rPr>
+      </w:pPr>
+      <w:r>
+        <w:rPr>
           <w:lang w:val="de-DE"/>
         </w:rPr>
         <w:t xml:space="preserve">2.1.2 </w:t>
@@ -4516,7 +4224,6 @@
       <w:proofErr w:type="spellStart"/>
       <w:r>
         <w:rPr>
-          <w:rFonts w:cs="Arial"/>
           <w:lang w:val="de-DE"/>
         </w:rPr>
         <w:t>Tinkerforge</w:t>
@@ -4524,7 +4231,6 @@
       <w:proofErr w:type="spellEnd"/>
       <w:r>
         <w:rPr>
-          <w:rFonts w:cs="Arial"/>
           <w:lang w:val="de-DE"/>
         </w:rPr>
         <w:t xml:space="preserve"> PM </w:t>
@@ -4532,7 +4238,6 @@
       <w:proofErr w:type="spellStart"/>
       <w:r>
         <w:rPr>
-          <w:rFonts w:cs="Arial"/>
           <w:lang w:val="de-DE"/>
         </w:rPr>
         <w:t>Bricklet</w:t>
@@ -4540,12 +4245,10 @@
       <w:proofErr w:type="spellEnd"/>
       <w:r>
         <w:rPr>
-          <w:rFonts w:cs="Arial"/>
           <w:lang w:val="de-DE"/>
         </w:rPr>
         <w:t xml:space="preserve"> Module</w:t>
       </w:r>
-      <w:bookmarkEnd w:id="6"/>
     </w:p>
     <w:p>
       <w:pPr>
@@ -4581,7 +4284,7 @@
                     </pic:cNvPicPr>
                   </pic:nvPicPr>
                   <pic:blipFill>
-                    <a:blip r:embed="rId12">
+                    <a:blip r:embed="rId20">
                       <a:extLst>
                         <a:ext uri="{28A0092B-C50C-407E-A947-70E740481C1C}">
                           <a14:useLocalDpi xmlns:a14="http://schemas.microsoft.com/office/drawing/2010/main" val="0"/>
@@ -4622,6 +4325,97 @@
           <w:lang w:val="de-DE"/>
         </w:rPr>
       </w:pPr>
+      <w:r>
+        <w:rPr>
+          <w:rFonts w:cs="Arial"/>
+          <w:szCs w:val="24"/>
+          <w:lang w:val="de-DE"/>
+        </w:rPr>
+        <w:t xml:space="preserve">Abbildung 4. </w:t>
+      </w:r>
+      <w:proofErr w:type="spellStart"/>
+      <w:r>
+        <w:rPr>
+          <w:rFonts w:cs="Arial"/>
+          <w:szCs w:val="24"/>
+          <w:lang w:val="de-DE"/>
+        </w:rPr>
+        <w:t>Tinkerforge</w:t>
+      </w:r>
+      <w:proofErr w:type="spellEnd"/>
+      <w:r>
+        <w:rPr>
+          <w:rFonts w:cs="Arial"/>
+          <w:szCs w:val="24"/>
+          <w:lang w:val="de-DE"/>
+        </w:rPr>
+        <w:t xml:space="preserve"> PM Messungsmodule</w:t>
+      </w:r>
+    </w:p>
+    <w:p>
+      <w:pPr>
+        <w:jc w:val="both"/>
+        <w:rPr>
+          <w:rFonts w:cs="Arial"/>
+          <w:szCs w:val="24"/>
+          <w:lang w:val="de-DE"/>
+        </w:rPr>
+      </w:pPr>
+      <w:proofErr w:type="spellStart"/>
+      <w:r>
+        <w:rPr>
+          <w:rFonts w:cs="Arial"/>
+          <w:szCs w:val="24"/>
+          <w:lang w:val="de-DE"/>
+        </w:rPr>
+        <w:lastRenderedPageBreak/>
+        <w:t>Particulate</w:t>
+      </w:r>
+      <w:proofErr w:type="spellEnd"/>
+      <w:r>
+        <w:rPr>
+          <w:rFonts w:cs="Arial"/>
+          <w:szCs w:val="24"/>
+          <w:lang w:val="de-DE"/>
+        </w:rPr>
+        <w:t xml:space="preserve"> </w:t>
+      </w:r>
+      <w:proofErr w:type="spellStart"/>
+      <w:r>
+        <w:rPr>
+          <w:rFonts w:cs="Arial"/>
+          <w:szCs w:val="24"/>
+          <w:lang w:val="de-DE"/>
+        </w:rPr>
+        <w:t>Matters</w:t>
+      </w:r>
+      <w:proofErr w:type="spellEnd"/>
+      <w:r>
+        <w:rPr>
+          <w:rFonts w:cs="Arial"/>
+          <w:szCs w:val="24"/>
+          <w:lang w:val="de-DE"/>
+        </w:rPr>
+        <w:t xml:space="preserve"> </w:t>
+      </w:r>
+      <w:proofErr w:type="spellStart"/>
+      <w:r>
+        <w:rPr>
+          <w:rFonts w:cs="Arial"/>
+          <w:szCs w:val="24"/>
+          <w:lang w:val="de-DE"/>
+        </w:rPr>
+        <w:t>Bricklet</w:t>
+      </w:r>
+      <w:proofErr w:type="spellEnd"/>
+      <w:r>
+        <w:rPr>
+          <w:rFonts w:cs="Arial"/>
+          <w:szCs w:val="24"/>
+          <w:lang w:val="de-DE"/>
+        </w:rPr>
+        <w:t xml:space="preserve"> (rechts) wurde mit dem Master Brick (links) verbunden und dann mit einem Anschluss zu einem PC. </w:t>
+      </w:r>
     </w:p>
     <w:p>
       <w:pPr>
@@ -4633,20 +4427,634 @@
           <w:lang w:val="de-DE"/>
         </w:rPr>
       </w:pPr>
-      <w:bookmarkStart w:id="7" w:name="_Toc86617028"/>
-      <w:r>
-        <w:rPr>
-          <w:rFonts w:cs="Arial"/>
-          <w:szCs w:val="24"/>
-          <w:lang w:val="de-DE"/>
-        </w:rPr>
-        <w:lastRenderedPageBreak/>
+      <w:bookmarkStart w:id="6" w:name="_Toc87296445"/>
+      <w:r>
+        <w:rPr>
+          <w:rFonts w:cs="Arial"/>
+          <w:szCs w:val="24"/>
+          <w:lang w:val="de-DE"/>
+        </w:rPr>
         <w:t>2.2 Durchführung der Experimente</w:t>
       </w:r>
+      <w:bookmarkEnd w:id="6"/>
+    </w:p>
+    <w:p>
+      <w:pPr>
+        <w:pStyle w:val="Heading3"/>
+        <w:jc w:val="both"/>
+        <w:rPr>
+          <w:rFonts w:cs="Arial"/>
+          <w:lang w:val="de-DE"/>
+        </w:rPr>
+      </w:pPr>
+      <w:bookmarkStart w:id="7" w:name="_Toc87296446"/>
+      <w:r>
+        <w:rPr>
+          <w:rFonts w:cs="Arial"/>
+          <w:lang w:val="de-DE"/>
+        </w:rPr>
+        <w:t>2.2.1 SDS011 Feinstaubmessgerät</w:t>
+      </w:r>
       <w:bookmarkEnd w:id="7"/>
     </w:p>
     <w:p>
       <w:pPr>
+        <w:jc w:val="both"/>
+        <w:rPr>
+          <w:rFonts w:cs="Arial"/>
+          <w:szCs w:val="24"/>
+          <w:lang w:val="de-DE"/>
+        </w:rPr>
+      </w:pPr>
+      <w:proofErr w:type="spellStart"/>
+      <w:r>
+        <w:rPr>
+          <w:rFonts w:cs="Arial"/>
+          <w:szCs w:val="24"/>
+          <w:lang w:val="de-DE"/>
+        </w:rPr>
+        <w:t>Máy</w:t>
+      </w:r>
+      <w:proofErr w:type="spellEnd"/>
+      <w:r>
+        <w:rPr>
+          <w:rFonts w:cs="Arial"/>
+          <w:szCs w:val="24"/>
+          <w:lang w:val="de-DE"/>
+        </w:rPr>
+        <w:t xml:space="preserve"> </w:t>
+      </w:r>
+      <w:proofErr w:type="spellStart"/>
+      <w:r>
+        <w:rPr>
+          <w:rFonts w:cs="Arial"/>
+          <w:szCs w:val="24"/>
+          <w:lang w:val="de-DE"/>
+        </w:rPr>
+        <w:t>đo</w:t>
+      </w:r>
+      <w:proofErr w:type="spellEnd"/>
+      <w:r>
+        <w:rPr>
+          <w:rFonts w:cs="Arial"/>
+          <w:szCs w:val="24"/>
+          <w:lang w:val="de-DE"/>
+        </w:rPr>
+        <w:t xml:space="preserve"> </w:t>
+      </w:r>
+      <w:proofErr w:type="spellStart"/>
+      <w:r>
+        <w:rPr>
+          <w:rFonts w:cs="Arial"/>
+          <w:szCs w:val="24"/>
+          <w:lang w:val="de-DE"/>
+        </w:rPr>
+        <w:t>bụi</w:t>
+      </w:r>
+      <w:proofErr w:type="spellEnd"/>
+      <w:r>
+        <w:rPr>
+          <w:rFonts w:cs="Arial"/>
+          <w:szCs w:val="24"/>
+          <w:lang w:val="de-DE"/>
+        </w:rPr>
+        <w:t xml:space="preserve"> </w:t>
+      </w:r>
+      <w:proofErr w:type="spellStart"/>
+      <w:r>
+        <w:rPr>
+          <w:rFonts w:cs="Arial"/>
+          <w:szCs w:val="24"/>
+          <w:lang w:val="de-DE"/>
+        </w:rPr>
+        <w:t>được</w:t>
+      </w:r>
+      <w:proofErr w:type="spellEnd"/>
+      <w:r>
+        <w:rPr>
+          <w:rFonts w:cs="Arial"/>
+          <w:szCs w:val="24"/>
+          <w:lang w:val="de-DE"/>
+        </w:rPr>
+        <w:t xml:space="preserve"> </w:t>
+      </w:r>
+      <w:proofErr w:type="spellStart"/>
+      <w:r>
+        <w:rPr>
+          <w:rFonts w:cs="Arial"/>
+          <w:szCs w:val="24"/>
+          <w:lang w:val="de-DE"/>
+        </w:rPr>
+        <w:t>đặt</w:t>
+      </w:r>
+      <w:proofErr w:type="spellEnd"/>
+      <w:r>
+        <w:rPr>
+          <w:rFonts w:cs="Arial"/>
+          <w:szCs w:val="24"/>
+          <w:lang w:val="de-DE"/>
+        </w:rPr>
+        <w:t xml:space="preserve"> </w:t>
+      </w:r>
+      <w:proofErr w:type="spellStart"/>
+      <w:r>
+        <w:rPr>
+          <w:rFonts w:cs="Arial"/>
+          <w:szCs w:val="24"/>
+          <w:lang w:val="de-DE"/>
+        </w:rPr>
+        <w:t>trong</w:t>
+      </w:r>
+      <w:proofErr w:type="spellEnd"/>
+      <w:r>
+        <w:rPr>
+          <w:rFonts w:cs="Arial"/>
+          <w:szCs w:val="24"/>
+          <w:lang w:val="de-DE"/>
+        </w:rPr>
+        <w:t xml:space="preserve"> </w:t>
+      </w:r>
+      <w:proofErr w:type="spellStart"/>
+      <w:r>
+        <w:rPr>
+          <w:rFonts w:cs="Arial"/>
+          <w:szCs w:val="24"/>
+          <w:lang w:val="de-DE"/>
+        </w:rPr>
+        <w:t>phòng</w:t>
+      </w:r>
+      <w:proofErr w:type="spellEnd"/>
+      <w:r>
+        <w:rPr>
+          <w:rFonts w:cs="Arial"/>
+          <w:szCs w:val="24"/>
+          <w:lang w:val="de-DE"/>
+        </w:rPr>
+        <w:t xml:space="preserve"> </w:t>
+      </w:r>
+      <w:proofErr w:type="spellStart"/>
+      <w:r>
+        <w:rPr>
+          <w:rFonts w:cs="Arial"/>
+          <w:szCs w:val="24"/>
+          <w:lang w:val="de-DE"/>
+        </w:rPr>
+        <w:t>để</w:t>
+      </w:r>
+      <w:proofErr w:type="spellEnd"/>
+      <w:r>
+        <w:rPr>
+          <w:rFonts w:cs="Arial"/>
+          <w:szCs w:val="24"/>
+          <w:lang w:val="de-DE"/>
+        </w:rPr>
+        <w:t xml:space="preserve"> </w:t>
+      </w:r>
+      <w:proofErr w:type="spellStart"/>
+      <w:r>
+        <w:rPr>
+          <w:rFonts w:cs="Arial"/>
+          <w:szCs w:val="24"/>
+          <w:lang w:val="de-DE"/>
+        </w:rPr>
+        <w:t>kiểm</w:t>
+      </w:r>
+      <w:proofErr w:type="spellEnd"/>
+      <w:r>
+        <w:rPr>
+          <w:rFonts w:cs="Arial"/>
+          <w:szCs w:val="24"/>
+          <w:lang w:val="de-DE"/>
+        </w:rPr>
+        <w:t xml:space="preserve"> </w:t>
+      </w:r>
+      <w:proofErr w:type="spellStart"/>
+      <w:r>
+        <w:rPr>
+          <w:rFonts w:cs="Arial"/>
+          <w:szCs w:val="24"/>
+          <w:lang w:val="de-DE"/>
+        </w:rPr>
+        <w:t>tra</w:t>
+      </w:r>
+      <w:proofErr w:type="spellEnd"/>
+      <w:r>
+        <w:rPr>
+          <w:rFonts w:cs="Arial"/>
+          <w:szCs w:val="24"/>
+          <w:lang w:val="de-DE"/>
+        </w:rPr>
+        <w:t xml:space="preserve"> </w:t>
+      </w:r>
+      <w:proofErr w:type="spellStart"/>
+      <w:r>
+        <w:rPr>
+          <w:rFonts w:cs="Arial"/>
+          <w:szCs w:val="24"/>
+          <w:lang w:val="de-DE"/>
+        </w:rPr>
+        <w:t>với</w:t>
+      </w:r>
+      <w:proofErr w:type="spellEnd"/>
+      <w:r>
+        <w:rPr>
+          <w:rFonts w:cs="Arial"/>
+          <w:szCs w:val="24"/>
+          <w:lang w:val="de-DE"/>
+        </w:rPr>
+        <w:t xml:space="preserve"> </w:t>
+      </w:r>
+      <w:proofErr w:type="spellStart"/>
+      <w:r>
+        <w:rPr>
+          <w:rFonts w:cs="Arial"/>
+          <w:szCs w:val="24"/>
+          <w:lang w:val="de-DE"/>
+        </w:rPr>
+        <w:t>nhiều</w:t>
+      </w:r>
+      <w:proofErr w:type="spellEnd"/>
+      <w:r>
+        <w:rPr>
+          <w:rFonts w:cs="Arial"/>
+          <w:szCs w:val="24"/>
+          <w:lang w:val="de-DE"/>
+        </w:rPr>
+        <w:t xml:space="preserve"> </w:t>
+      </w:r>
+      <w:proofErr w:type="spellStart"/>
+      <w:r>
+        <w:rPr>
+          <w:rFonts w:cs="Arial"/>
+          <w:szCs w:val="24"/>
+          <w:lang w:val="de-DE"/>
+        </w:rPr>
+        <w:t>điều</w:t>
+      </w:r>
+      <w:proofErr w:type="spellEnd"/>
+      <w:r>
+        <w:rPr>
+          <w:rFonts w:cs="Arial"/>
+          <w:szCs w:val="24"/>
+          <w:lang w:val="de-DE"/>
+        </w:rPr>
+        <w:t xml:space="preserve"> </w:t>
+      </w:r>
+      <w:proofErr w:type="spellStart"/>
+      <w:r>
+        <w:rPr>
+          <w:rFonts w:cs="Arial"/>
+          <w:szCs w:val="24"/>
+          <w:lang w:val="de-DE"/>
+        </w:rPr>
+        <w:t>kiện</w:t>
+      </w:r>
+      <w:proofErr w:type="spellEnd"/>
+      <w:r>
+        <w:rPr>
+          <w:rFonts w:cs="Arial"/>
+          <w:szCs w:val="24"/>
+          <w:lang w:val="de-DE"/>
+        </w:rPr>
+        <w:t xml:space="preserve"> </w:t>
+      </w:r>
+      <w:proofErr w:type="spellStart"/>
+      <w:r>
+        <w:rPr>
+          <w:rFonts w:cs="Arial"/>
+          <w:szCs w:val="24"/>
+          <w:lang w:val="de-DE"/>
+        </w:rPr>
+        <w:t>hoạt</w:t>
+      </w:r>
+      <w:proofErr w:type="spellEnd"/>
+      <w:r>
+        <w:rPr>
+          <w:rFonts w:cs="Arial"/>
+          <w:szCs w:val="24"/>
+          <w:lang w:val="de-DE"/>
+        </w:rPr>
+        <w:t xml:space="preserve"> </w:t>
+      </w:r>
+      <w:proofErr w:type="spellStart"/>
+      <w:r>
+        <w:rPr>
+          <w:rFonts w:cs="Arial"/>
+          <w:szCs w:val="24"/>
+          <w:lang w:val="de-DE"/>
+        </w:rPr>
+        <w:t>động</w:t>
+      </w:r>
+      <w:proofErr w:type="spellEnd"/>
+      <w:r>
+        <w:rPr>
+          <w:rFonts w:cs="Arial"/>
+          <w:szCs w:val="24"/>
+          <w:lang w:val="de-DE"/>
+        </w:rPr>
+        <w:t xml:space="preserve"> </w:t>
+      </w:r>
+      <w:proofErr w:type="spellStart"/>
+      <w:r>
+        <w:rPr>
+          <w:rFonts w:cs="Arial"/>
+          <w:szCs w:val="24"/>
+          <w:lang w:val="de-DE"/>
+        </w:rPr>
+        <w:t>khác</w:t>
+      </w:r>
+      <w:proofErr w:type="spellEnd"/>
+      <w:r>
+        <w:rPr>
+          <w:rFonts w:cs="Arial"/>
+          <w:szCs w:val="24"/>
+          <w:lang w:val="de-DE"/>
+        </w:rPr>
+        <w:t xml:space="preserve"> </w:t>
+      </w:r>
+      <w:proofErr w:type="spellStart"/>
+      <w:r>
+        <w:rPr>
+          <w:rFonts w:cs="Arial"/>
+          <w:szCs w:val="24"/>
+          <w:lang w:val="de-DE"/>
+        </w:rPr>
+        <w:t>nhau</w:t>
+      </w:r>
+      <w:proofErr w:type="spellEnd"/>
+      <w:r>
+        <w:rPr>
+          <w:rFonts w:cs="Arial"/>
+          <w:szCs w:val="24"/>
+          <w:lang w:val="de-DE"/>
+        </w:rPr>
+        <w:t xml:space="preserve">. </w:t>
+      </w:r>
+      <w:proofErr w:type="spellStart"/>
+      <w:r>
+        <w:rPr>
+          <w:rFonts w:cs="Arial"/>
+          <w:szCs w:val="24"/>
+          <w:lang w:val="de-DE"/>
+        </w:rPr>
+        <w:t>Trong</w:t>
+      </w:r>
+      <w:proofErr w:type="spellEnd"/>
+      <w:r>
+        <w:rPr>
+          <w:rFonts w:cs="Arial"/>
+          <w:szCs w:val="24"/>
+          <w:lang w:val="de-DE"/>
+        </w:rPr>
+        <w:t xml:space="preserve"> </w:t>
+      </w:r>
+      <w:proofErr w:type="spellStart"/>
+      <w:r>
+        <w:rPr>
+          <w:rFonts w:cs="Arial"/>
+          <w:szCs w:val="24"/>
+          <w:lang w:val="de-DE"/>
+        </w:rPr>
+        <w:t>đó</w:t>
+      </w:r>
+      <w:proofErr w:type="spellEnd"/>
+      <w:r>
+        <w:rPr>
+          <w:rFonts w:cs="Arial"/>
+          <w:szCs w:val="24"/>
+          <w:lang w:val="de-DE"/>
+        </w:rPr>
+        <w:t xml:space="preserve"> </w:t>
+      </w:r>
+      <w:proofErr w:type="spellStart"/>
+      <w:r>
+        <w:rPr>
+          <w:rFonts w:cs="Arial"/>
+          <w:szCs w:val="24"/>
+          <w:lang w:val="de-DE"/>
+        </w:rPr>
+        <w:t>độ</w:t>
+      </w:r>
+      <w:proofErr w:type="spellEnd"/>
+      <w:r>
+        <w:rPr>
+          <w:rFonts w:cs="Arial"/>
+          <w:szCs w:val="24"/>
+          <w:lang w:val="de-DE"/>
+        </w:rPr>
+        <w:t xml:space="preserve"> </w:t>
+      </w:r>
+      <w:proofErr w:type="spellStart"/>
+      <w:r>
+        <w:rPr>
+          <w:rFonts w:cs="Arial"/>
+          <w:szCs w:val="24"/>
+          <w:lang w:val="de-DE"/>
+        </w:rPr>
+        <w:t>ẩm</w:t>
+      </w:r>
+      <w:proofErr w:type="spellEnd"/>
+      <w:r>
+        <w:rPr>
+          <w:rFonts w:cs="Arial"/>
+          <w:szCs w:val="24"/>
+          <w:lang w:val="de-DE"/>
+        </w:rPr>
+        <w:t xml:space="preserve"> </w:t>
+      </w:r>
+      <w:proofErr w:type="spellStart"/>
+      <w:r>
+        <w:rPr>
+          <w:rFonts w:cs="Arial"/>
+          <w:szCs w:val="24"/>
+          <w:lang w:val="de-DE"/>
+        </w:rPr>
+        <w:t>trong</w:t>
+      </w:r>
+      <w:proofErr w:type="spellEnd"/>
+      <w:r>
+        <w:rPr>
+          <w:rFonts w:cs="Arial"/>
+          <w:szCs w:val="24"/>
+          <w:lang w:val="de-DE"/>
+        </w:rPr>
+        <w:t xml:space="preserve"> </w:t>
+      </w:r>
+      <w:proofErr w:type="spellStart"/>
+      <w:r>
+        <w:rPr>
+          <w:rFonts w:cs="Arial"/>
+          <w:szCs w:val="24"/>
+          <w:lang w:val="de-DE"/>
+        </w:rPr>
+        <w:t>không</w:t>
+      </w:r>
+      <w:proofErr w:type="spellEnd"/>
+      <w:r>
+        <w:rPr>
+          <w:rFonts w:cs="Arial"/>
+          <w:szCs w:val="24"/>
+          <w:lang w:val="de-DE"/>
+        </w:rPr>
+        <w:t xml:space="preserve"> </w:t>
+      </w:r>
+      <w:proofErr w:type="spellStart"/>
+      <w:r>
+        <w:rPr>
+          <w:rFonts w:cs="Arial"/>
+          <w:szCs w:val="24"/>
+          <w:lang w:val="de-DE"/>
+        </w:rPr>
+        <w:t>khí</w:t>
+      </w:r>
+      <w:proofErr w:type="spellEnd"/>
+      <w:r>
+        <w:rPr>
+          <w:rFonts w:cs="Arial"/>
+          <w:szCs w:val="24"/>
+          <w:lang w:val="de-DE"/>
+        </w:rPr>
+        <w:t xml:space="preserve"> </w:t>
+      </w:r>
+      <w:proofErr w:type="spellStart"/>
+      <w:r>
+        <w:rPr>
+          <w:rFonts w:cs="Arial"/>
+          <w:szCs w:val="24"/>
+          <w:lang w:val="de-DE"/>
+        </w:rPr>
+        <w:t>đặc</w:t>
+      </w:r>
+      <w:proofErr w:type="spellEnd"/>
+      <w:r>
+        <w:rPr>
+          <w:rFonts w:cs="Arial"/>
+          <w:szCs w:val="24"/>
+          <w:lang w:val="de-DE"/>
+        </w:rPr>
+        <w:t xml:space="preserve"> </w:t>
+      </w:r>
+      <w:proofErr w:type="spellStart"/>
+      <w:r>
+        <w:rPr>
+          <w:rFonts w:cs="Arial"/>
+          <w:szCs w:val="24"/>
+          <w:lang w:val="de-DE"/>
+        </w:rPr>
+        <w:t>biệt</w:t>
+      </w:r>
+      <w:proofErr w:type="spellEnd"/>
+      <w:r>
+        <w:rPr>
+          <w:rFonts w:cs="Arial"/>
+          <w:szCs w:val="24"/>
+          <w:lang w:val="de-DE"/>
+        </w:rPr>
+        <w:t xml:space="preserve"> </w:t>
+      </w:r>
+      <w:proofErr w:type="spellStart"/>
+      <w:r>
+        <w:rPr>
+          <w:rFonts w:cs="Arial"/>
+          <w:szCs w:val="24"/>
+          <w:lang w:val="de-DE"/>
+        </w:rPr>
+        <w:t>được</w:t>
+      </w:r>
+      <w:proofErr w:type="spellEnd"/>
+      <w:r>
+        <w:rPr>
+          <w:rFonts w:cs="Arial"/>
+          <w:szCs w:val="24"/>
+          <w:lang w:val="de-DE"/>
+        </w:rPr>
+        <w:t xml:space="preserve"> </w:t>
+      </w:r>
+      <w:proofErr w:type="spellStart"/>
+      <w:r>
+        <w:rPr>
+          <w:rFonts w:cs="Arial"/>
+          <w:szCs w:val="24"/>
+          <w:lang w:val="de-DE"/>
+        </w:rPr>
+        <w:t>quan</w:t>
+      </w:r>
+      <w:proofErr w:type="spellEnd"/>
+      <w:r>
+        <w:rPr>
+          <w:rFonts w:cs="Arial"/>
+          <w:szCs w:val="24"/>
+          <w:lang w:val="de-DE"/>
+        </w:rPr>
+        <w:t xml:space="preserve"> </w:t>
+      </w:r>
+      <w:proofErr w:type="spellStart"/>
+      <w:r>
+        <w:rPr>
+          <w:rFonts w:cs="Arial"/>
+          <w:szCs w:val="24"/>
+          <w:lang w:val="de-DE"/>
+        </w:rPr>
+        <w:t>tâm</w:t>
+      </w:r>
+      <w:proofErr w:type="spellEnd"/>
+      <w:r>
+        <w:rPr>
+          <w:rFonts w:cs="Arial"/>
+          <w:szCs w:val="24"/>
+          <w:lang w:val="de-DE"/>
+        </w:rPr>
+        <w:t xml:space="preserve"> </w:t>
+      </w:r>
+      <w:proofErr w:type="spellStart"/>
+      <w:r>
+        <w:rPr>
+          <w:rFonts w:cs="Arial"/>
+          <w:szCs w:val="24"/>
+          <w:lang w:val="de-DE"/>
+        </w:rPr>
+        <w:t>chú</w:t>
+      </w:r>
+      <w:proofErr w:type="spellEnd"/>
+      <w:r>
+        <w:rPr>
+          <w:rFonts w:cs="Arial"/>
+          <w:szCs w:val="24"/>
+          <w:lang w:val="de-DE"/>
+        </w:rPr>
+        <w:t xml:space="preserve"> ý. </w:t>
+      </w:r>
+    </w:p>
+    <w:p>
+      <w:pPr>
+        <w:jc w:val="both"/>
+        <w:rPr>
+          <w:rFonts w:cs="Arial"/>
+          <w:szCs w:val="24"/>
+          <w:lang w:val="de-DE"/>
+        </w:rPr>
+      </w:pPr>
+      <w:r>
+        <w:rPr>
+          <w:rFonts w:cs="Arial"/>
+          <w:szCs w:val="24"/>
+          <w:lang w:val="de-DE"/>
+        </w:rPr>
+        <w:t xml:space="preserve"> </w:t>
+      </w:r>
+    </w:p>
+    <w:p>
+      <w:pPr>
+        <w:jc w:val="both"/>
+        <w:rPr>
+          <w:rFonts w:cs="Arial"/>
+          <w:szCs w:val="24"/>
+          <w:lang w:val="de-DE"/>
+        </w:rPr>
+      </w:pPr>
+    </w:p>
+    <w:p>
+      <w:pPr>
         <w:pStyle w:val="Heading3"/>
         <w:jc w:val="both"/>
         <w:rPr>
@@ -4654,57 +5062,123 @@
           <w:lang w:val="de-DE"/>
         </w:rPr>
       </w:pPr>
-      <w:bookmarkStart w:id="8" w:name="_Toc86617029"/>
-      <w:r>
-        <w:rPr>
-          <w:rFonts w:cs="Arial"/>
-          <w:lang w:val="de-DE"/>
-        </w:rPr>
-        <w:t>2.2.1 SDS011 Feinstaubmessgerät</w:t>
+      <w:bookmarkStart w:id="8" w:name="_Toc87296447"/>
+      <w:r>
+        <w:rPr>
+          <w:rFonts w:cs="Arial"/>
+          <w:lang w:val="de-DE"/>
+        </w:rPr>
+        <w:t xml:space="preserve">2.2.2 </w:t>
+      </w:r>
+      <w:proofErr w:type="spellStart"/>
+      <w:r>
+        <w:rPr>
+          <w:rFonts w:cs="Arial"/>
+          <w:lang w:val="de-DE"/>
+        </w:rPr>
+        <w:t>Tinkerforge</w:t>
+      </w:r>
+      <w:proofErr w:type="spellEnd"/>
+      <w:r>
+        <w:rPr>
+          <w:rFonts w:cs="Arial"/>
+          <w:lang w:val="de-DE"/>
+        </w:rPr>
+        <w:t xml:space="preserve"> PM </w:t>
+      </w:r>
+      <w:proofErr w:type="spellStart"/>
+      <w:r>
+        <w:rPr>
+          <w:rFonts w:cs="Arial"/>
+          <w:lang w:val="de-DE"/>
+        </w:rPr>
+        <w:t>Bricklet</w:t>
       </w:r>
       <w:bookmarkEnd w:id="8"/>
-    </w:p>
-    <w:p>
-      <w:pPr>
-        <w:jc w:val="both"/>
-        <w:rPr>
-          <w:rFonts w:cs="Arial"/>
-          <w:szCs w:val="24"/>
-          <w:lang w:val="de-DE"/>
-        </w:rPr>
-      </w:pPr>
-    </w:p>
-    <w:p>
-      <w:pPr>
-        <w:jc w:val="both"/>
-        <w:rPr>
-          <w:rFonts w:cs="Arial"/>
-          <w:szCs w:val="24"/>
-          <w:lang w:val="de-DE"/>
-        </w:rPr>
-      </w:pPr>
-    </w:p>
-    <w:p>
-      <w:pPr>
-        <w:pStyle w:val="Heading3"/>
-        <w:jc w:val="both"/>
-        <w:rPr>
-          <w:rFonts w:cs="Arial"/>
-          <w:lang w:val="de-DE"/>
-        </w:rPr>
-      </w:pPr>
-      <w:bookmarkStart w:id="9" w:name="_Toc86617030"/>
-      <w:r>
-        <w:rPr>
-          <w:rFonts w:cs="Arial"/>
-          <w:lang w:val="de-DE"/>
-        </w:rPr>
-        <w:t xml:space="preserve">2.2.2 </w:t>
-      </w:r>
-      <w:proofErr w:type="spellStart"/>
-      <w:r>
-        <w:rPr>
-          <w:rFonts w:cs="Arial"/>
+      <w:proofErr w:type="spellEnd"/>
+    </w:p>
+    <w:p>
+      <w:pPr>
+        <w:jc w:val="both"/>
+        <w:rPr>
+          <w:rFonts w:cs="Arial"/>
+          <w:szCs w:val="24"/>
+          <w:lang w:val="de-DE"/>
+        </w:rPr>
+      </w:pPr>
+      <w:r>
+        <w:rPr>
+          <w:rFonts w:cs="Arial"/>
+          <w:szCs w:val="24"/>
+          <w:lang w:val="de-DE"/>
+        </w:rPr>
+        <w:t xml:space="preserve">Es wurde viele Versuche in anderen Orten ausgeführt. </w:t>
+      </w:r>
+      <w:r>
+        <w:rPr>
+          <w:rFonts w:cs="Arial"/>
+          <w:szCs w:val="24"/>
+          <w:lang w:val="de-DE"/>
+        </w:rPr>
+        <w:t>Aufgrund der aufwendigen Installation und des fehlenden Wifi-Erweiterungsmoduls musste das TPMB manuell an den PC angeschlossen werden, um zu funktionieren.</w:t>
+      </w:r>
+    </w:p>
+    <w:p>
+      <w:pPr>
+        <w:jc w:val="both"/>
+        <w:rPr>
+          <w:rFonts w:cs="Arial"/>
+          <w:szCs w:val="24"/>
+          <w:lang w:val="de-DE"/>
+        </w:rPr>
+      </w:pPr>
+      <w:r>
+        <w:rPr>
+          <w:rFonts w:cs="Arial"/>
+          <w:szCs w:val="24"/>
+          <w:lang w:val="de-DE"/>
+        </w:rPr>
+        <w:t xml:space="preserve">Dafür sind 2 Software obligatorisch: Brick </w:t>
+      </w:r>
+      <w:proofErr w:type="spellStart"/>
+      <w:r>
+        <w:rPr>
+          <w:rFonts w:cs="Arial"/>
+          <w:szCs w:val="24"/>
+          <w:lang w:val="de-DE"/>
+        </w:rPr>
+        <w:t>Daemon</w:t>
+      </w:r>
+      <w:proofErr w:type="spellEnd"/>
+      <w:r>
+        <w:rPr>
+          <w:rFonts w:cs="Arial"/>
+          <w:szCs w:val="24"/>
+          <w:lang w:val="de-DE"/>
+        </w:rPr>
+        <w:t>, Brick Viewer</w:t>
+      </w:r>
+      <w:r>
+        <w:rPr>
+          <w:rFonts w:cs="Arial"/>
+          <w:szCs w:val="24"/>
+          <w:lang w:val="de-DE"/>
+        </w:rPr>
+        <w:t xml:space="preserve">. </w:t>
+      </w:r>
+      <w:r>
+        <w:rPr>
+          <w:rFonts w:cs="Arial"/>
+          <w:szCs w:val="24"/>
+          <w:lang w:val="de-DE"/>
+        </w:rPr>
+        <w:t xml:space="preserve">Herunterladenlink sind auf </w:t>
+      </w:r>
+      <w:proofErr w:type="spellStart"/>
+      <w:r>
+        <w:rPr>
+          <w:rFonts w:cs="Arial"/>
+          <w:szCs w:val="24"/>
           <w:lang w:val="de-DE"/>
         </w:rPr>
         <w:t>Tinkerforge</w:t>
@@ -4713,222 +5187,272 @@
       <w:r>
         <w:rPr>
           <w:rFonts w:cs="Arial"/>
-          <w:lang w:val="de-DE"/>
-        </w:rPr>
-        <w:t xml:space="preserve"> PM </w:t>
-      </w:r>
-      <w:proofErr w:type="spellStart"/>
-      <w:r>
-        <w:rPr>
-          <w:rFonts w:cs="Arial"/>
-          <w:lang w:val="de-DE"/>
-        </w:rPr>
-        <w:t>Bricklet</w:t>
+          <w:szCs w:val="24"/>
+          <w:lang w:val="de-DE"/>
+        </w:rPr>
+        <w:t xml:space="preserve"> Webseite zu finden. </w:t>
+      </w:r>
+      <w:r>
+        <w:rPr>
+          <w:rFonts w:cs="Arial"/>
+          <w:szCs w:val="24"/>
+          <w:lang w:val="de-DE"/>
+        </w:rPr>
+        <w:t>[</w:t>
+      </w:r>
+      <w:proofErr w:type="spellStart"/>
+      <w:r>
+        <w:rPr>
+          <w:rFonts w:cs="Arial"/>
+          <w:szCs w:val="24"/>
+          <w:lang w:val="de-DE"/>
+        </w:rPr>
+        <w:t>cite</w:t>
+      </w:r>
+      <w:proofErr w:type="spellEnd"/>
+      <w:r>
+        <w:rPr>
+          <w:rFonts w:cs="Arial"/>
+          <w:szCs w:val="24"/>
+          <w:lang w:val="de-DE"/>
+        </w:rPr>
+        <w:t>]</w:t>
+      </w:r>
+    </w:p>
+    <w:p>
+      <w:pPr>
+        <w:jc w:val="both"/>
+        <w:rPr>
+          <w:rFonts w:cs="Arial"/>
+          <w:szCs w:val="24"/>
+          <w:lang w:val="de-DE"/>
+        </w:rPr>
+      </w:pPr>
+      <w:r>
+        <w:rPr>
+          <w:rFonts w:cs="Arial"/>
+          <w:szCs w:val="24"/>
+          <w:lang w:val="de-DE"/>
+        </w:rPr>
+        <w:t xml:space="preserve">Nach dem Verbinden in Brick </w:t>
+      </w:r>
+      <w:r>
+        <w:rPr>
+          <w:rFonts w:cs="Arial"/>
+          <w:szCs w:val="24"/>
+          <w:lang w:val="de-DE"/>
+        </w:rPr>
+        <w:t>Viewer</w:t>
+      </w:r>
+      <w:r>
+        <w:rPr>
+          <w:rFonts w:cs="Arial"/>
+          <w:szCs w:val="24"/>
+          <w:lang w:val="de-DE"/>
+        </w:rPr>
+        <w:t xml:space="preserve"> Programm, Messdaten wurden mit Hilfe eines Python Skripts aufgenommen und </w:t>
+      </w:r>
+      <w:r>
+        <w:rPr>
+          <w:rFonts w:cs="Arial"/>
+          <w:szCs w:val="24"/>
+          <w:lang w:val="de-DE"/>
+        </w:rPr>
+        <w:t xml:space="preserve">in </w:t>
+      </w:r>
+      <w:proofErr w:type="spellStart"/>
+      <w:r>
+        <w:rPr>
+          <w:rFonts w:cs="Arial"/>
+          <w:szCs w:val="24"/>
+          <w:lang w:val="de-DE"/>
+        </w:rPr>
+        <w:t>csv</w:t>
+      </w:r>
+      <w:proofErr w:type="spellEnd"/>
+      <w:r>
+        <w:rPr>
+          <w:rFonts w:cs="Arial"/>
+          <w:szCs w:val="24"/>
+          <w:lang w:val="de-DE"/>
+        </w:rPr>
+        <w:t xml:space="preserve">-Datei </w:t>
+      </w:r>
+      <w:r>
+        <w:rPr>
+          <w:rFonts w:cs="Arial"/>
+          <w:szCs w:val="24"/>
+          <w:lang w:val="de-DE"/>
+        </w:rPr>
+        <w:t>gespeichert</w:t>
+      </w:r>
+      <w:r>
+        <w:rPr>
+          <w:rFonts w:cs="Arial"/>
+          <w:szCs w:val="24"/>
+          <w:lang w:val="de-DE"/>
+        </w:rPr>
+        <w:t>.</w:t>
+      </w:r>
+    </w:p>
+    <w:p>
+      <w:pPr>
+        <w:jc w:val="both"/>
+        <w:rPr>
+          <w:rFonts w:cs="Arial"/>
+          <w:szCs w:val="24"/>
+          <w:lang w:val="de-DE"/>
+        </w:rPr>
+      </w:pPr>
+      <w:r>
+        <w:rPr>
+          <w:rFonts w:cs="Arial"/>
+          <w:szCs w:val="24"/>
+          <w:lang w:val="de-DE"/>
+        </w:rPr>
+        <w:t>Ein Datenframe wurde dann mit „</w:t>
+      </w:r>
+      <w:proofErr w:type="spellStart"/>
+      <w:r>
+        <w:rPr>
+          <w:rFonts w:cs="Arial"/>
+          <w:szCs w:val="24"/>
+          <w:lang w:val="de-DE"/>
+        </w:rPr>
+        <w:t>pandas</w:t>
+      </w:r>
+      <w:proofErr w:type="spellEnd"/>
+      <w:r>
+        <w:rPr>
+          <w:rFonts w:cs="Arial"/>
+          <w:szCs w:val="24"/>
+          <w:lang w:val="de-DE"/>
+        </w:rPr>
+        <w:t>“ hergestellt und mit „</w:t>
+      </w:r>
+      <w:proofErr w:type="spellStart"/>
+      <w:r>
+        <w:rPr>
+          <w:rFonts w:cs="Arial"/>
+          <w:szCs w:val="24"/>
+          <w:lang w:val="de-DE"/>
+        </w:rPr>
+        <w:t>plotly</w:t>
+      </w:r>
+      <w:proofErr w:type="spellEnd"/>
+      <w:r>
+        <w:rPr>
+          <w:rFonts w:cs="Arial"/>
+          <w:szCs w:val="24"/>
+          <w:lang w:val="de-DE"/>
+        </w:rPr>
+        <w:t xml:space="preserve"> </w:t>
+      </w:r>
+      <w:proofErr w:type="spellStart"/>
+      <w:r>
+        <w:rPr>
+          <w:rFonts w:cs="Arial"/>
+          <w:szCs w:val="24"/>
+          <w:lang w:val="de-DE"/>
+        </w:rPr>
+        <w:t>dash</w:t>
+      </w:r>
+      <w:proofErr w:type="spellEnd"/>
+      <w:r>
+        <w:rPr>
+          <w:rFonts w:cs="Arial"/>
+          <w:szCs w:val="24"/>
+          <w:lang w:val="de-DE"/>
+        </w:rPr>
+        <w:t xml:space="preserve">“ </w:t>
+      </w:r>
+      <w:r>
+        <w:rPr>
+          <w:rFonts w:cs="Arial"/>
+          <w:szCs w:val="24"/>
+          <w:lang w:val="de-DE"/>
+        </w:rPr>
+        <w:t>in Diagramm dargestellt.</w:t>
+      </w:r>
+    </w:p>
+    <w:p>
+      <w:pPr>
+        <w:jc w:val="both"/>
+        <w:rPr>
+          <w:rFonts w:cs="Arial"/>
+          <w:szCs w:val="24"/>
+          <w:lang w:val="de-DE"/>
+        </w:rPr>
+      </w:pPr>
+    </w:p>
+    <w:p>
+      <w:pPr>
+        <w:pStyle w:val="Heading1"/>
+        <w:jc w:val="both"/>
+        <w:rPr>
+          <w:rFonts w:eastAsiaTheme="minorHAnsi"/>
+        </w:rPr>
+      </w:pPr>
+      <w:bookmarkStart w:id="9" w:name="_Toc87296448"/>
+      <w:r>
+        <w:rPr>
+          <w:rFonts w:eastAsiaTheme="minorHAnsi"/>
+        </w:rPr>
+        <w:t>3. Ergebnis</w:t>
       </w:r>
       <w:bookmarkEnd w:id="9"/>
-      <w:proofErr w:type="spellEnd"/>
-    </w:p>
-    <w:p>
-      <w:pPr>
-        <w:jc w:val="both"/>
-        <w:rPr>
-          <w:rFonts w:cs="Arial"/>
-          <w:szCs w:val="24"/>
-          <w:lang w:val="de-DE"/>
-        </w:rPr>
-      </w:pPr>
-      <w:r>
-        <w:rPr>
-          <w:rFonts w:cs="Arial"/>
-          <w:szCs w:val="24"/>
-          <w:lang w:val="de-DE"/>
-        </w:rPr>
-        <w:t xml:space="preserve">Es wurde viele Versuche in anderen Orten ausgeführt. </w:t>
-      </w:r>
-      <w:r>
-        <w:rPr>
-          <w:rFonts w:cs="Arial"/>
-          <w:szCs w:val="24"/>
-          <w:lang w:val="de-DE"/>
-        </w:rPr>
-        <w:t>Aufgrund der aufwendigen Installation und des fehlenden Wifi-Erweiterungsmoduls musste das TPMB manuell an den PC angeschlossen werden, um zu funktionieren.</w:t>
-      </w:r>
-    </w:p>
-    <w:p>
-      <w:pPr>
-        <w:jc w:val="both"/>
-        <w:rPr>
-          <w:rFonts w:cs="Arial"/>
-          <w:szCs w:val="24"/>
-          <w:lang w:val="de-DE"/>
-        </w:rPr>
-      </w:pPr>
-      <w:r>
-        <w:rPr>
-          <w:rFonts w:cs="Arial"/>
-          <w:szCs w:val="24"/>
-          <w:lang w:val="de-DE"/>
-        </w:rPr>
-        <w:t xml:space="preserve">Dafür sind 2 Software obligatorisch: Brick </w:t>
-      </w:r>
-      <w:proofErr w:type="spellStart"/>
-      <w:r>
-        <w:rPr>
-          <w:rFonts w:cs="Arial"/>
-          <w:szCs w:val="24"/>
-          <w:lang w:val="de-DE"/>
-        </w:rPr>
-        <w:t>Daemon</w:t>
-      </w:r>
-      <w:proofErr w:type="spellEnd"/>
-      <w:r>
-        <w:rPr>
-          <w:rFonts w:cs="Arial"/>
-          <w:szCs w:val="24"/>
-          <w:lang w:val="de-DE"/>
-        </w:rPr>
-        <w:t>, Brick Viewer</w:t>
-      </w:r>
-      <w:r>
-        <w:rPr>
-          <w:rFonts w:cs="Arial"/>
-          <w:szCs w:val="24"/>
-          <w:lang w:val="de-DE"/>
-        </w:rPr>
-        <w:t xml:space="preserve">. </w:t>
-      </w:r>
-      <w:r>
-        <w:rPr>
-          <w:rFonts w:cs="Arial"/>
-          <w:szCs w:val="24"/>
-          <w:lang w:val="de-DE"/>
-        </w:rPr>
-        <w:t xml:space="preserve">Herunterladenlink sind auf </w:t>
-      </w:r>
-      <w:proofErr w:type="spellStart"/>
-      <w:r>
-        <w:rPr>
-          <w:rFonts w:cs="Arial"/>
-          <w:szCs w:val="24"/>
-          <w:lang w:val="de-DE"/>
-        </w:rPr>
-        <w:t>Tinkerforge</w:t>
-      </w:r>
-      <w:proofErr w:type="spellEnd"/>
-      <w:r>
-        <w:rPr>
-          <w:rFonts w:cs="Arial"/>
-          <w:szCs w:val="24"/>
-          <w:lang w:val="de-DE"/>
-        </w:rPr>
-        <w:t xml:space="preserve"> Webseite zu finden. </w:t>
-      </w:r>
-      <w:r>
-        <w:rPr>
-          <w:rFonts w:cs="Arial"/>
-          <w:szCs w:val="24"/>
-          <w:lang w:val="de-DE"/>
-        </w:rPr>
-        <w:t>[</w:t>
-      </w:r>
-      <w:proofErr w:type="spellStart"/>
-      <w:r>
-        <w:rPr>
-          <w:rFonts w:cs="Arial"/>
-          <w:szCs w:val="24"/>
-          <w:lang w:val="de-DE"/>
-        </w:rPr>
-        <w:t>cite</w:t>
-      </w:r>
-      <w:proofErr w:type="spellEnd"/>
-      <w:r>
-        <w:rPr>
-          <w:rFonts w:cs="Arial"/>
-          <w:szCs w:val="24"/>
-          <w:lang w:val="de-DE"/>
-        </w:rPr>
-        <w:t>]</w:t>
-      </w:r>
-    </w:p>
-    <w:p>
-      <w:pPr>
-        <w:jc w:val="both"/>
-        <w:rPr>
-          <w:rFonts w:cs="Arial"/>
-          <w:szCs w:val="24"/>
-          <w:lang w:val="de-DE"/>
-        </w:rPr>
-      </w:pPr>
-    </w:p>
-    <w:p>
-      <w:pPr>
-        <w:jc w:val="both"/>
-        <w:rPr>
-          <w:rFonts w:cs="Arial"/>
-          <w:szCs w:val="24"/>
-          <w:lang w:val="de-DE"/>
-        </w:rPr>
-      </w:pPr>
-    </w:p>
-    <w:p>
-      <w:pPr>
-        <w:pStyle w:val="Heading1"/>
-        <w:jc w:val="both"/>
-        <w:rPr>
-          <w:rFonts w:eastAsiaTheme="minorHAnsi"/>
-        </w:rPr>
-      </w:pPr>
-      <w:bookmarkStart w:id="10" w:name="_Toc86617031"/>
-      <w:r>
-        <w:rPr>
-          <w:rFonts w:eastAsiaTheme="minorHAnsi"/>
-        </w:rPr>
-        <w:t>3. Ergebnis</w:t>
+    </w:p>
+    <w:p>
+      <w:pPr>
+        <w:pStyle w:val="Heading2"/>
+        <w:jc w:val="both"/>
+        <w:rPr>
+          <w:rFonts w:cs="Arial"/>
+          <w:szCs w:val="24"/>
+          <w:lang w:val="de-DE"/>
+        </w:rPr>
+      </w:pPr>
+      <w:bookmarkStart w:id="10" w:name="_Toc87296449"/>
+      <w:r>
+        <w:rPr>
+          <w:rFonts w:cs="Arial"/>
+          <w:szCs w:val="24"/>
+          <w:lang w:val="de-DE"/>
+        </w:rPr>
+        <w:t>3.1 SDS011 Module</w:t>
       </w:r>
       <w:bookmarkEnd w:id="10"/>
     </w:p>
     <w:p>
       <w:pPr>
-        <w:pStyle w:val="Heading2"/>
-        <w:jc w:val="both"/>
-        <w:rPr>
-          <w:rFonts w:cs="Arial"/>
-          <w:szCs w:val="24"/>
-          <w:lang w:val="de-DE"/>
-        </w:rPr>
-      </w:pPr>
-      <w:bookmarkStart w:id="11" w:name="_Toc86617032"/>
-      <w:r>
-        <w:rPr>
-          <w:rFonts w:cs="Arial"/>
-          <w:szCs w:val="24"/>
-          <w:lang w:val="de-DE"/>
-        </w:rPr>
-        <w:t>3.1 SDS011 Module</w:t>
-      </w:r>
-      <w:bookmarkEnd w:id="11"/>
-    </w:p>
-    <w:p>
-      <w:pPr>
-        <w:jc w:val="both"/>
-        <w:rPr>
-          <w:rFonts w:cs="Arial"/>
-          <w:szCs w:val="24"/>
-        </w:rPr>
-      </w:pPr>
-      <w:r>
-        <w:rPr>
-          <w:rFonts w:cs="Arial"/>
-          <w:szCs w:val="24"/>
-        </w:rPr>
-        <w:t xml:space="preserve">Mean-Value can be </w:t>
-      </w:r>
-      <w:r>
-        <w:rPr>
-          <w:rFonts w:cs="Arial"/>
-          <w:szCs w:val="24"/>
-        </w:rPr>
-        <w:t>extracted with pandas library in python, in order to calculate the average amounts of PM2.5/PM10 in one interval of time. From that is it possible to figure out the AQI (Air Quality Index) value with the following algorithm</w:t>
+        <w:jc w:val="both"/>
+        <w:rPr>
+          <w:rFonts w:cs="Arial"/>
+          <w:szCs w:val="24"/>
+        </w:rPr>
+      </w:pPr>
+      <w:r>
+        <w:rPr>
+          <w:rFonts w:cs="Arial"/>
+          <w:szCs w:val="24"/>
+        </w:rPr>
+        <w:t xml:space="preserve">Mean-Value can be extracted with </w:t>
+      </w:r>
+      <w:proofErr w:type="gramStart"/>
+      <w:r>
+        <w:rPr>
+          <w:rFonts w:cs="Arial"/>
+          <w:szCs w:val="24"/>
+        </w:rPr>
+        <w:t>pandas</w:t>
+      </w:r>
+      <w:proofErr w:type="gramEnd"/>
+      <w:r>
+        <w:rPr>
+          <w:rFonts w:cs="Arial"/>
+          <w:szCs w:val="24"/>
+        </w:rPr>
+        <w:t xml:space="preserve"> library in python, in order to calculate the average amounts of PM2.5/PM10 in one interval of time. From that is it possible to figure out the AQI (Air Quality Index) value with the following algorithm</w:t>
       </w:r>
       <w:r>
         <w:rPr>
@@ -5293,7 +5817,7 @@
         <w:jc w:val="both"/>
         <w:rPr>
           <w:rFonts w:eastAsiaTheme="minorEastAsia" w:cs="Arial"/>
-          <w:sz w:val="22"/>
+          <w:szCs w:val="24"/>
         </w:rPr>
       </w:pPr>
       <m:oMathPara>
@@ -5304,7 +5828,7 @@
           <m:r>
             <w:rPr>
               <w:rFonts w:ascii="Cambria Math" w:eastAsiaTheme="minorEastAsia" w:hAnsi="Cambria Math" w:cs="Arial"/>
-              <w:sz w:val="22"/>
+              <w:szCs w:val="24"/>
             </w:rPr>
             <m:t>P</m:t>
           </m:r>
@@ -5314,7 +5838,7 @@
                 <w:rPr>
                   <w:rFonts w:ascii="Cambria Math" w:eastAsiaTheme="minorEastAsia" w:hAnsi="Cambria Math" w:cs="Arial"/>
                   <w:i/>
-                  <w:sz w:val="22"/>
+                  <w:szCs w:val="24"/>
                 </w:rPr>
               </m:ctrlPr>
             </m:sSubPr>
@@ -5322,7 +5846,7 @@
               <m:r>
                 <w:rPr>
                   <w:rFonts w:ascii="Cambria Math" w:eastAsiaTheme="minorEastAsia" w:hAnsi="Cambria Math" w:cs="Arial"/>
-                  <w:sz w:val="22"/>
+                  <w:szCs w:val="24"/>
                 </w:rPr>
                 <m:t>M</m:t>
               </m:r>
@@ -5331,7 +5855,7 @@
               <m:r>
                 <w:rPr>
                   <w:rFonts w:ascii="Cambria Math" w:eastAsiaTheme="minorEastAsia" w:hAnsi="Cambria Math" w:cs="Arial"/>
-                  <w:sz w:val="22"/>
+                  <w:szCs w:val="24"/>
                 </w:rPr>
                 <m:t>obs</m:t>
               </m:r>
@@ -5340,9 +5864,16 @@
           <m:r>
             <w:rPr>
               <w:rFonts w:ascii="Cambria Math" w:eastAsiaTheme="minorEastAsia" w:hAnsi="Cambria Math" w:cs="Arial"/>
-              <w:sz w:val="22"/>
+              <w:szCs w:val="24"/>
             </w:rPr>
-            <m:t>=beobachtete 24h Durchschnittkonzentration in</m:t>
+            <m:t>=beobachtete 24</m:t>
+          </m:r>
+          <m:r>
+            <w:rPr>
+              <w:rFonts w:ascii="Cambria Math" w:eastAsiaTheme="minorEastAsia" w:hAnsi="Cambria Math" w:cs="Arial"/>
+              <w:szCs w:val="24"/>
+            </w:rPr>
+            <m:t xml:space="preserve">h Durchschnittkonzentration in </m:t>
           </m:r>
           <m:f>
             <m:fPr>
@@ -5350,7 +5881,7 @@
                 <w:rPr>
                   <w:rFonts w:ascii="Cambria Math" w:eastAsiaTheme="minorEastAsia" w:hAnsi="Cambria Math" w:cs="Arial"/>
                   <w:i/>
-                  <w:sz w:val="22"/>
+                  <w:szCs w:val="24"/>
                 </w:rPr>
               </m:ctrlPr>
             </m:fPr>
@@ -5358,7 +5889,7 @@
               <m:r>
                 <w:rPr>
                   <w:rFonts w:ascii="Cambria Math" w:eastAsiaTheme="minorEastAsia" w:hAnsi="Cambria Math" w:cs="Arial"/>
-                  <w:sz w:val="22"/>
+                  <w:szCs w:val="24"/>
                 </w:rPr>
                 <m:t>μg</m:t>
               </m:r>
@@ -5370,7 +5901,7 @@
                     <w:rPr>
                       <w:rFonts w:ascii="Cambria Math" w:eastAsiaTheme="minorEastAsia" w:hAnsi="Cambria Math" w:cs="Arial"/>
                       <w:i/>
-                      <w:sz w:val="22"/>
+                      <w:szCs w:val="24"/>
                     </w:rPr>
                   </m:ctrlPr>
                 </m:sSupPr>
@@ -5378,7 +5909,7 @@
                   <m:r>
                     <w:rPr>
                       <w:rFonts w:ascii="Cambria Math" w:eastAsiaTheme="minorEastAsia" w:hAnsi="Cambria Math" w:cs="Arial"/>
-                      <w:sz w:val="22"/>
+                      <w:szCs w:val="24"/>
                     </w:rPr>
                     <m:t>m</m:t>
                   </m:r>
@@ -5387,7 +5918,7 @@
                   <m:r>
                     <w:rPr>
                       <w:rFonts w:ascii="Cambria Math" w:eastAsiaTheme="minorEastAsia" w:hAnsi="Cambria Math" w:cs="Arial"/>
-                      <w:sz w:val="22"/>
+                      <w:szCs w:val="24"/>
                     </w:rPr>
                     <m:t>3</m:t>
                   </m:r>
@@ -5403,7 +5934,7 @@
         <w:jc w:val="both"/>
         <w:rPr>
           <w:rFonts w:eastAsiaTheme="minorEastAsia" w:cs="Arial"/>
-          <w:sz w:val="22"/>
+          <w:szCs w:val="24"/>
         </w:rPr>
       </w:pPr>
       <m:oMathPara>
@@ -5414,7 +5945,7 @@
           <m:r>
             <w:rPr>
               <w:rFonts w:ascii="Cambria Math" w:eastAsiaTheme="minorEastAsia" w:hAnsi="Cambria Math" w:cs="Arial"/>
-              <w:sz w:val="22"/>
+              <w:szCs w:val="24"/>
             </w:rPr>
             <m:t>P</m:t>
           </m:r>
@@ -5424,7 +5955,7 @@
                 <w:rPr>
                   <w:rFonts w:ascii="Cambria Math" w:eastAsiaTheme="minorEastAsia" w:hAnsi="Cambria Math" w:cs="Arial"/>
                   <w:i/>
-                  <w:sz w:val="22"/>
+                  <w:szCs w:val="24"/>
                 </w:rPr>
               </m:ctrlPr>
             </m:sSubPr>
@@ -5432,7 +5963,7 @@
               <m:r>
                 <w:rPr>
                   <w:rFonts w:ascii="Cambria Math" w:eastAsiaTheme="minorEastAsia" w:hAnsi="Cambria Math" w:cs="Arial"/>
-                  <w:sz w:val="22"/>
+                  <w:szCs w:val="24"/>
                 </w:rPr>
                 <m:t>M</m:t>
               </m:r>
@@ -5441,7 +5972,7 @@
               <m:r>
                 <w:rPr>
                   <w:rFonts w:ascii="Cambria Math" w:eastAsiaTheme="minorEastAsia" w:hAnsi="Cambria Math" w:cs="Arial"/>
-                  <w:sz w:val="22"/>
+                  <w:szCs w:val="24"/>
                 </w:rPr>
                 <m:t>max</m:t>
               </m:r>
@@ -5450,51 +5981,9 @@
           <m:r>
             <w:rPr>
               <w:rFonts w:ascii="Cambria Math" w:eastAsiaTheme="minorEastAsia" w:hAnsi="Cambria Math" w:cs="Arial"/>
-              <w:sz w:val="22"/>
+              <w:szCs w:val="24"/>
             </w:rPr>
-            <m:t>=</m:t>
-          </m:r>
-          <m:r>
-            <w:rPr>
-              <w:rFonts w:ascii="Cambria Math" w:eastAsiaTheme="minorEastAsia" w:hAnsi="Cambria Math" w:cs="Arial"/>
-              <w:sz w:val="22"/>
-            </w:rPr>
-            <m:t>maxim</m:t>
-          </m:r>
-          <m:r>
-            <w:rPr>
-              <w:rFonts w:ascii="Cambria Math" w:eastAsiaTheme="minorEastAsia" w:hAnsi="Cambria Math" w:cs="Arial"/>
-              <w:sz w:val="22"/>
-            </w:rPr>
-            <m:t>ale</m:t>
-          </m:r>
-          <m:r>
-            <w:rPr>
-              <w:rFonts w:ascii="Cambria Math" w:eastAsiaTheme="minorEastAsia" w:hAnsi="Cambria Math" w:cs="Arial"/>
-              <w:sz w:val="22"/>
-            </w:rPr>
-            <m:t xml:space="preserve"> </m:t>
-          </m:r>
-          <m:r>
-            <w:rPr>
-              <w:rFonts w:ascii="Cambria Math" w:eastAsiaTheme="minorEastAsia" w:hAnsi="Cambria Math" w:cs="Arial"/>
-              <w:sz w:val="22"/>
-            </w:rPr>
-            <m:t>PM-K</m:t>
-          </m:r>
-          <m:r>
-            <w:rPr>
-              <w:rFonts w:ascii="Cambria Math" w:eastAsiaTheme="minorEastAsia" w:hAnsi="Cambria Math" w:cs="Arial"/>
-              <w:sz w:val="22"/>
-            </w:rPr>
-            <m:t xml:space="preserve">onzentration </m:t>
-          </m:r>
-          <m:r>
-            <w:rPr>
-              <w:rFonts w:ascii="Cambria Math" w:eastAsiaTheme="minorEastAsia" w:hAnsi="Cambria Math" w:cs="Arial"/>
-              <w:sz w:val="22"/>
-            </w:rPr>
-            <m:t>von AQI Farbengruppe, die P</m:t>
+            <m:t>=maximale PM-Konzentration von AQI Farbengruppe, die P</m:t>
           </m:r>
           <m:sSub>
             <m:sSubPr>
@@ -5502,7 +5991,7 @@
                 <w:rPr>
                   <w:rFonts w:ascii="Cambria Math" w:eastAsiaTheme="minorEastAsia" w:hAnsi="Cambria Math" w:cs="Arial"/>
                   <w:i/>
-                  <w:sz w:val="22"/>
+                  <w:szCs w:val="24"/>
                 </w:rPr>
               </m:ctrlPr>
             </m:sSubPr>
@@ -5510,7 +5999,7 @@
               <m:r>
                 <w:rPr>
                   <w:rFonts w:ascii="Cambria Math" w:eastAsiaTheme="minorEastAsia" w:hAnsi="Cambria Math" w:cs="Arial"/>
-                  <w:sz w:val="22"/>
+                  <w:szCs w:val="24"/>
                 </w:rPr>
                 <m:t>M</m:t>
               </m:r>
@@ -5519,7 +6008,7 @@
               <m:r>
                 <w:rPr>
                   <w:rFonts w:ascii="Cambria Math" w:eastAsiaTheme="minorEastAsia" w:hAnsi="Cambria Math" w:cs="Arial"/>
-                  <w:sz w:val="22"/>
+                  <w:szCs w:val="24"/>
                 </w:rPr>
                 <m:t>obs</m:t>
               </m:r>
@@ -5528,14 +6017,14 @@
           <m:r>
             <w:rPr>
               <w:rFonts w:ascii="Cambria Math" w:eastAsiaTheme="minorEastAsia" w:hAnsi="Cambria Math" w:cs="Arial"/>
-              <w:sz w:val="22"/>
+              <w:szCs w:val="24"/>
             </w:rPr>
             <m:t xml:space="preserve"> enth</m:t>
           </m:r>
           <m:r>
             <w:rPr>
               <w:rFonts w:ascii="Cambria Math" w:eastAsiaTheme="minorEastAsia" w:hAnsi="Cambria Math" w:cs="Arial"/>
-              <w:sz w:val="22"/>
+              <w:szCs w:val="24"/>
               <w:lang w:val="de-DE"/>
             </w:rPr>
             <m:t>ält</m:t>
@@ -5548,7 +6037,7 @@
         <w:jc w:val="both"/>
         <w:rPr>
           <w:rFonts w:eastAsiaTheme="minorEastAsia" w:cs="Arial"/>
-          <w:sz w:val="22"/>
+          <w:szCs w:val="24"/>
         </w:rPr>
       </w:pPr>
       <m:oMathPara>
@@ -5559,7 +6048,7 @@
           <m:r>
             <w:rPr>
               <w:rFonts w:ascii="Cambria Math" w:eastAsiaTheme="minorEastAsia" w:hAnsi="Cambria Math" w:cs="Arial"/>
-              <w:sz w:val="22"/>
+              <w:szCs w:val="24"/>
             </w:rPr>
             <m:t>P</m:t>
           </m:r>
@@ -5569,7 +6058,7 @@
                 <w:rPr>
                   <w:rFonts w:ascii="Cambria Math" w:eastAsiaTheme="minorEastAsia" w:hAnsi="Cambria Math" w:cs="Arial"/>
                   <w:i/>
-                  <w:sz w:val="22"/>
+                  <w:szCs w:val="24"/>
                 </w:rPr>
               </m:ctrlPr>
             </m:sSubPr>
@@ -5577,7 +6066,7 @@
               <m:r>
                 <w:rPr>
                   <w:rFonts w:ascii="Cambria Math" w:eastAsiaTheme="minorEastAsia" w:hAnsi="Cambria Math" w:cs="Arial"/>
-                  <w:sz w:val="22"/>
+                  <w:szCs w:val="24"/>
                 </w:rPr>
                 <m:t>M</m:t>
               </m:r>
@@ -5586,7 +6075,7 @@
               <m:r>
                 <w:rPr>
                   <w:rFonts w:ascii="Cambria Math" w:eastAsiaTheme="minorEastAsia" w:hAnsi="Cambria Math" w:cs="Arial"/>
-                  <w:sz w:val="22"/>
+                  <w:szCs w:val="24"/>
                 </w:rPr>
                 <m:t>min</m:t>
               </m:r>
@@ -5595,23 +6084,9 @@
           <m:r>
             <w:rPr>
               <w:rFonts w:ascii="Cambria Math" w:eastAsiaTheme="minorEastAsia" w:hAnsi="Cambria Math" w:cs="Arial"/>
-              <w:sz w:val="22"/>
+              <w:szCs w:val="24"/>
             </w:rPr>
-            <m:t>=</m:t>
-          </m:r>
-          <m:r>
-            <w:rPr>
-              <w:rFonts w:ascii="Cambria Math" w:eastAsiaTheme="minorEastAsia" w:hAnsi="Cambria Math" w:cs="Arial"/>
-              <w:sz w:val="22"/>
-            </w:rPr>
-            <m:t>minimale</m:t>
-          </m:r>
-          <m:r>
-            <w:rPr>
-              <w:rFonts w:ascii="Cambria Math" w:eastAsiaTheme="minorEastAsia" w:hAnsi="Cambria Math" w:cs="Arial"/>
-              <w:sz w:val="22"/>
-            </w:rPr>
-            <m:t xml:space="preserve"> PM-Konzentration von AQI Farbengruppe, die P</m:t>
+            <m:t>=minimale PM-Konzentration von AQI Farbengruppe, die P</m:t>
           </m:r>
           <m:sSub>
             <m:sSubPr>
@@ -5619,7 +6094,7 @@
                 <w:rPr>
                   <w:rFonts w:ascii="Cambria Math" w:eastAsiaTheme="minorEastAsia" w:hAnsi="Cambria Math" w:cs="Arial"/>
                   <w:i/>
-                  <w:sz w:val="22"/>
+                  <w:szCs w:val="24"/>
                 </w:rPr>
               </m:ctrlPr>
             </m:sSubPr>
@@ -5627,7 +6102,7 @@
               <m:r>
                 <w:rPr>
                   <w:rFonts w:ascii="Cambria Math" w:eastAsiaTheme="minorEastAsia" w:hAnsi="Cambria Math" w:cs="Arial"/>
-                  <w:sz w:val="22"/>
+                  <w:szCs w:val="24"/>
                 </w:rPr>
                 <m:t>M</m:t>
               </m:r>
@@ -5636,7 +6111,7 @@
               <m:r>
                 <w:rPr>
                   <w:rFonts w:ascii="Cambria Math" w:eastAsiaTheme="minorEastAsia" w:hAnsi="Cambria Math" w:cs="Arial"/>
-                  <w:sz w:val="22"/>
+                  <w:szCs w:val="24"/>
                 </w:rPr>
                 <m:t>obs</m:t>
               </m:r>
@@ -5645,14 +6120,14 @@
           <m:r>
             <w:rPr>
               <w:rFonts w:ascii="Cambria Math" w:eastAsiaTheme="minorEastAsia" w:hAnsi="Cambria Math" w:cs="Arial"/>
-              <w:sz w:val="22"/>
+              <w:szCs w:val="24"/>
             </w:rPr>
             <m:t xml:space="preserve"> enth</m:t>
           </m:r>
           <m:r>
             <w:rPr>
               <w:rFonts w:ascii="Cambria Math" w:eastAsiaTheme="minorEastAsia" w:hAnsi="Cambria Math" w:cs="Arial"/>
-              <w:sz w:val="22"/>
+              <w:szCs w:val="24"/>
               <w:lang w:val="de-DE"/>
             </w:rPr>
             <m:t>ält</m:t>
@@ -5665,7 +6140,7 @@
         <w:jc w:val="both"/>
         <w:rPr>
           <w:rFonts w:eastAsiaTheme="minorEastAsia" w:cs="Arial"/>
-          <w:sz w:val="22"/>
+          <w:szCs w:val="24"/>
         </w:rPr>
       </w:pPr>
       <m:oMathPara>
@@ -5679,7 +6154,7 @@
                 <w:rPr>
                   <w:rFonts w:ascii="Cambria Math" w:eastAsiaTheme="minorEastAsia" w:hAnsi="Cambria Math" w:cs="Arial"/>
                   <w:i/>
-                  <w:sz w:val="22"/>
+                  <w:szCs w:val="24"/>
                 </w:rPr>
               </m:ctrlPr>
             </m:sSubPr>
@@ -5687,7 +6162,7 @@
               <m:r>
                 <w:rPr>
                   <w:rFonts w:ascii="Cambria Math" w:eastAsiaTheme="minorEastAsia" w:hAnsi="Cambria Math" w:cs="Arial"/>
-                  <w:sz w:val="22"/>
+                  <w:szCs w:val="24"/>
                 </w:rPr>
                 <m:t>AQI</m:t>
               </m:r>
@@ -5696,39 +6171,18 @@
               <m:r>
                 <w:rPr>
                   <w:rFonts w:ascii="Cambria Math" w:eastAsiaTheme="minorEastAsia" w:hAnsi="Cambria Math" w:cs="Arial"/>
-                  <w:sz w:val="22"/>
+                  <w:szCs w:val="24"/>
                 </w:rPr>
-                <m:t>m</m:t>
-              </m:r>
-              <m:r>
-                <w:rPr>
-                  <w:rFonts w:ascii="Cambria Math" w:eastAsiaTheme="minorEastAsia" w:hAnsi="Cambria Math" w:cs="Arial"/>
-                  <w:sz w:val="22"/>
-                </w:rPr>
-                <m:t>ax</m:t>
+                <m:t>max</m:t>
               </m:r>
             </m:sub>
           </m:sSub>
           <m:r>
             <w:rPr>
               <w:rFonts w:ascii="Cambria Math" w:eastAsiaTheme="minorEastAsia" w:hAnsi="Cambria Math" w:cs="Arial"/>
-              <w:sz w:val="22"/>
+              <w:szCs w:val="24"/>
             </w:rPr>
-            <m:t>=</m:t>
-          </m:r>
-          <m:r>
-            <w:rPr>
-              <w:rFonts w:ascii="Cambria Math" w:eastAsiaTheme="minorEastAsia" w:hAnsi="Cambria Math" w:cs="Arial"/>
-              <w:sz w:val="22"/>
-            </w:rPr>
-            <m:t xml:space="preserve">maximale AQI Wert </m:t>
-          </m:r>
-          <m:r>
-            <w:rPr>
-              <w:rFonts w:ascii="Cambria Math" w:eastAsiaTheme="minorEastAsia" w:hAnsi="Cambria Math" w:cs="Arial"/>
-              <w:sz w:val="22"/>
-            </w:rPr>
-            <m:t>von AQI Farbengruppe, die P</m:t>
+            <m:t>=maximale AQI Wert von AQI Farbengruppe, die P</m:t>
           </m:r>
           <m:sSub>
             <m:sSubPr>
@@ -5736,7 +6190,7 @@
                 <w:rPr>
                   <w:rFonts w:ascii="Cambria Math" w:eastAsiaTheme="minorEastAsia" w:hAnsi="Cambria Math" w:cs="Arial"/>
                   <w:i/>
-                  <w:sz w:val="22"/>
+                  <w:szCs w:val="24"/>
                 </w:rPr>
               </m:ctrlPr>
             </m:sSubPr>
@@ -5744,7 +6198,7 @@
               <m:r>
                 <w:rPr>
                   <w:rFonts w:ascii="Cambria Math" w:eastAsiaTheme="minorEastAsia" w:hAnsi="Cambria Math" w:cs="Arial"/>
-                  <w:sz w:val="22"/>
+                  <w:szCs w:val="24"/>
                 </w:rPr>
                 <m:t>M</m:t>
               </m:r>
@@ -5753,7 +6207,7 @@
               <m:r>
                 <w:rPr>
                   <w:rFonts w:ascii="Cambria Math" w:eastAsiaTheme="minorEastAsia" w:hAnsi="Cambria Math" w:cs="Arial"/>
-                  <w:sz w:val="22"/>
+                  <w:szCs w:val="24"/>
                 </w:rPr>
                 <m:t>obs</m:t>
               </m:r>
@@ -5762,14 +6216,14 @@
           <m:r>
             <w:rPr>
               <w:rFonts w:ascii="Cambria Math" w:eastAsiaTheme="minorEastAsia" w:hAnsi="Cambria Math" w:cs="Arial"/>
-              <w:sz w:val="22"/>
+              <w:szCs w:val="24"/>
             </w:rPr>
             <m:t xml:space="preserve"> enth</m:t>
           </m:r>
           <m:r>
             <w:rPr>
               <w:rFonts w:ascii="Cambria Math" w:eastAsiaTheme="minorEastAsia" w:hAnsi="Cambria Math" w:cs="Arial"/>
-              <w:sz w:val="22"/>
+              <w:szCs w:val="24"/>
               <w:lang w:val="de-DE"/>
             </w:rPr>
             <m:t>ält</m:t>
@@ -5782,7 +6236,7 @@
         <w:jc w:val="both"/>
         <w:rPr>
           <w:rFonts w:eastAsiaTheme="minorEastAsia" w:cs="Arial"/>
-          <w:sz w:val="22"/>
+          <w:szCs w:val="24"/>
         </w:rPr>
       </w:pPr>
       <m:oMathPara>
@@ -5796,7 +6250,7 @@
                 <w:rPr>
                   <w:rFonts w:ascii="Cambria Math" w:eastAsiaTheme="minorEastAsia" w:hAnsi="Cambria Math" w:cs="Arial"/>
                   <w:i/>
-                  <w:sz w:val="22"/>
+                  <w:szCs w:val="24"/>
                 </w:rPr>
               </m:ctrlPr>
             </m:sSubPr>
@@ -5804,7 +6258,7 @@
               <m:r>
                 <w:rPr>
                   <w:rFonts w:ascii="Cambria Math" w:eastAsiaTheme="minorEastAsia" w:hAnsi="Cambria Math" w:cs="Arial"/>
-                  <w:sz w:val="22"/>
+                  <w:szCs w:val="24"/>
                 </w:rPr>
                 <m:t>AQI</m:t>
               </m:r>
@@ -5813,7 +6267,7 @@
               <m:r>
                 <w:rPr>
                   <w:rFonts w:ascii="Cambria Math" w:eastAsiaTheme="minorEastAsia" w:hAnsi="Cambria Math" w:cs="Arial"/>
-                  <w:sz w:val="22"/>
+                  <w:szCs w:val="24"/>
                 </w:rPr>
                 <m:t>min</m:t>
               </m:r>
@@ -5822,30 +6276,9 @@
           <m:r>
             <w:rPr>
               <w:rFonts w:ascii="Cambria Math" w:eastAsiaTheme="minorEastAsia" w:hAnsi="Cambria Math" w:cs="Arial"/>
-              <w:sz w:val="22"/>
+              <w:szCs w:val="24"/>
             </w:rPr>
-            <m:t>=</m:t>
-          </m:r>
-          <m:r>
-            <w:rPr>
-              <w:rFonts w:ascii="Cambria Math" w:eastAsiaTheme="minorEastAsia" w:hAnsi="Cambria Math" w:cs="Arial"/>
-              <w:sz w:val="22"/>
-            </w:rPr>
-            <m:t xml:space="preserve">minimale </m:t>
-          </m:r>
-          <m:r>
-            <w:rPr>
-              <w:rFonts w:ascii="Cambria Math" w:eastAsiaTheme="minorEastAsia" w:hAnsi="Cambria Math" w:cs="Arial"/>
-              <w:sz w:val="22"/>
-            </w:rPr>
-            <m:t xml:space="preserve">AQI Wert </m:t>
-          </m:r>
-          <m:r>
-            <w:rPr>
-              <w:rFonts w:ascii="Cambria Math" w:eastAsiaTheme="minorEastAsia" w:hAnsi="Cambria Math" w:cs="Arial"/>
-              <w:sz w:val="22"/>
-            </w:rPr>
-            <m:t>von AQI Farbengruppe, die P</m:t>
+            <m:t>=minimale AQI Wert von AQI Farbengruppe, die P</m:t>
           </m:r>
           <m:sSub>
             <m:sSubPr>
@@ -5853,7 +6286,7 @@
                 <w:rPr>
                   <w:rFonts w:ascii="Cambria Math" w:eastAsiaTheme="minorEastAsia" w:hAnsi="Cambria Math" w:cs="Arial"/>
                   <w:i/>
-                  <w:sz w:val="22"/>
+                  <w:szCs w:val="24"/>
                 </w:rPr>
               </m:ctrlPr>
             </m:sSubPr>
@@ -5861,7 +6294,7 @@
               <m:r>
                 <w:rPr>
                   <w:rFonts w:ascii="Cambria Math" w:eastAsiaTheme="minorEastAsia" w:hAnsi="Cambria Math" w:cs="Arial"/>
-                  <w:sz w:val="22"/>
+                  <w:szCs w:val="24"/>
                 </w:rPr>
                 <m:t>M</m:t>
               </m:r>
@@ -5870,7 +6303,7 @@
               <m:r>
                 <w:rPr>
                   <w:rFonts w:ascii="Cambria Math" w:eastAsiaTheme="minorEastAsia" w:hAnsi="Cambria Math" w:cs="Arial"/>
-                  <w:sz w:val="22"/>
+                  <w:szCs w:val="24"/>
                 </w:rPr>
                 <m:t>obs</m:t>
               </m:r>
@@ -5879,14 +6312,14 @@
           <m:r>
             <w:rPr>
               <w:rFonts w:ascii="Cambria Math" w:eastAsiaTheme="minorEastAsia" w:hAnsi="Cambria Math" w:cs="Arial"/>
-              <w:sz w:val="22"/>
+              <w:szCs w:val="24"/>
             </w:rPr>
             <m:t xml:space="preserve"> enth</m:t>
           </m:r>
           <m:r>
             <w:rPr>
               <w:rFonts w:ascii="Cambria Math" w:eastAsiaTheme="minorEastAsia" w:hAnsi="Cambria Math" w:cs="Arial"/>
-              <w:sz w:val="22"/>
+              <w:szCs w:val="24"/>
               <w:lang w:val="de-DE"/>
             </w:rPr>
             <m:t>ält</m:t>
@@ -5899,9 +6332,39 @@
         <w:jc w:val="both"/>
         <w:rPr>
           <w:rFonts w:eastAsiaTheme="minorEastAsia" w:cs="Arial"/>
-          <w:sz w:val="22"/>
-        </w:rPr>
-      </w:pPr>
+          <w:szCs w:val="24"/>
+        </w:rPr>
+      </w:pPr>
+      <w:r>
+        <w:rPr>
+          <w:rFonts w:eastAsiaTheme="minorEastAsia" w:cs="Arial"/>
+          <w:szCs w:val="24"/>
+        </w:rPr>
+        <w:t xml:space="preserve">In short-term, the </w:t>
+      </w:r>
+      <w:r>
+        <w:rPr>
+          <w:rFonts w:eastAsiaTheme="minorEastAsia" w:cs="Arial"/>
+          <w:szCs w:val="24"/>
+        </w:rPr>
+        <w:t xml:space="preserve">data amount of SDS011 sensor was not much in compare with module </w:t>
+      </w:r>
+      <w:proofErr w:type="spellStart"/>
+      <w:r>
+        <w:rPr>
+          <w:rFonts w:eastAsiaTheme="minorEastAsia" w:cs="Arial"/>
+          <w:szCs w:val="24"/>
+        </w:rPr>
+        <w:t>Tinkerforge</w:t>
+      </w:r>
+      <w:proofErr w:type="spellEnd"/>
+      <w:r>
+        <w:rPr>
+          <w:rFonts w:eastAsiaTheme="minorEastAsia" w:cs="Arial"/>
+          <w:szCs w:val="24"/>
+        </w:rPr>
+        <w:t xml:space="preserve">. When there were some anomalies high PM concentration going on, that would affect the mean-value negatively and there would be more space for deviation. </w:t>
+      </w:r>
     </w:p>
     <w:p>
       <w:pPr>
@@ -5912,12 +6375,13 @@
           <w:szCs w:val="24"/>
         </w:rPr>
       </w:pPr>
-      <w:bookmarkStart w:id="12" w:name="_Toc86617033"/>
+      <w:bookmarkStart w:id="11" w:name="_Toc87296450"/>
       <w:r>
         <w:rPr>
           <w:rFonts w:eastAsiaTheme="minorHAnsi" w:cs="Arial"/>
           <w:szCs w:val="24"/>
         </w:rPr>
+        <w:lastRenderedPageBreak/>
         <w:t xml:space="preserve">3.2 </w:t>
       </w:r>
       <w:proofErr w:type="spellStart"/>
@@ -5966,127 +6430,127 @@
         </w:rPr>
         <w:t>Module</w:t>
       </w:r>
+      <w:bookmarkEnd w:id="11"/>
+    </w:p>
+    <w:p>
+      <w:pPr>
+        <w:jc w:val="both"/>
+        <w:rPr>
+          <w:rFonts w:cs="Arial"/>
+          <w:szCs w:val="24"/>
+        </w:rPr>
+      </w:pPr>
+      <w:r>
+        <w:rPr>
+          <w:rFonts w:cs="Arial"/>
+          <w:szCs w:val="24"/>
+        </w:rPr>
+        <w:t xml:space="preserve">Require more in-depth coding to access the </w:t>
+      </w:r>
+      <w:proofErr w:type="spellStart"/>
+      <w:r>
+        <w:rPr>
+          <w:rFonts w:cs="Arial"/>
+          <w:szCs w:val="24"/>
+        </w:rPr>
+        <w:t>datas</w:t>
+      </w:r>
+      <w:proofErr w:type="spellEnd"/>
+      <w:r>
+        <w:rPr>
+          <w:rFonts w:cs="Arial"/>
+          <w:szCs w:val="24"/>
+        </w:rPr>
+        <w:t xml:space="preserve">. Even with the </w:t>
+      </w:r>
+      <w:proofErr w:type="spellStart"/>
+      <w:r>
+        <w:rPr>
+          <w:rFonts w:cs="Arial"/>
+          <w:szCs w:val="24"/>
+        </w:rPr>
+        <w:t>Wifi</w:t>
+      </w:r>
+      <w:proofErr w:type="spellEnd"/>
+      <w:r>
+        <w:rPr>
+          <w:rFonts w:cs="Arial"/>
+          <w:szCs w:val="24"/>
+        </w:rPr>
+        <w:t xml:space="preserve">-master extension on Master Brick is it also not easy to pass the data but require python code to write on csv files. All are manually done and difficult to maintain since high coding skills are necessary. (API handling with PHP, save </w:t>
+      </w:r>
+      <w:proofErr w:type="spellStart"/>
+      <w:r>
+        <w:rPr>
+          <w:rFonts w:cs="Arial"/>
+          <w:szCs w:val="24"/>
+        </w:rPr>
+        <w:t>datas</w:t>
+      </w:r>
+      <w:proofErr w:type="spellEnd"/>
+      <w:r>
+        <w:rPr>
+          <w:rFonts w:cs="Arial"/>
+          <w:szCs w:val="24"/>
+        </w:rPr>
+        <w:t xml:space="preserve"> in databank with </w:t>
+      </w:r>
+      <w:proofErr w:type="spellStart"/>
+      <w:r>
+        <w:rPr>
+          <w:rFonts w:cs="Arial"/>
+          <w:szCs w:val="24"/>
+        </w:rPr>
+        <w:t>mysql</w:t>
+      </w:r>
+      <w:proofErr w:type="spellEnd"/>
+      <w:r>
+        <w:rPr>
+          <w:rFonts w:cs="Arial"/>
+          <w:szCs w:val="24"/>
+        </w:rPr>
+        <w:t xml:space="preserve"> or </w:t>
+      </w:r>
+      <w:proofErr w:type="spellStart"/>
+      <w:r>
+        <w:rPr>
+          <w:rFonts w:cs="Arial"/>
+          <w:szCs w:val="24"/>
+        </w:rPr>
+        <w:t>js</w:t>
+      </w:r>
+      <w:proofErr w:type="spellEnd"/>
+      <w:r>
+        <w:rPr>
+          <w:rFonts w:cs="Arial"/>
+          <w:szCs w:val="24"/>
+        </w:rPr>
+        <w:t xml:space="preserve"> to json files, python to csv files, …). </w:t>
+      </w:r>
+    </w:p>
+    <w:p>
+      <w:pPr>
+        <w:pStyle w:val="Heading1"/>
+        <w:jc w:val="both"/>
+        <w:rPr>
+          <w:lang w:val="en-US"/>
+        </w:rPr>
+      </w:pPr>
+      <w:bookmarkStart w:id="12" w:name="_Toc87296451"/>
+      <w:r>
+        <w:rPr>
+          <w:lang w:val="en-US"/>
+        </w:rPr>
+        <w:t xml:space="preserve">4. </w:t>
+      </w:r>
+      <w:proofErr w:type="spellStart"/>
+      <w:r>
+        <w:rPr>
+          <w:lang w:val="en-US"/>
+        </w:rPr>
+        <w:t>Diskussion</w:t>
+      </w:r>
       <w:bookmarkEnd w:id="12"/>
-    </w:p>
-    <w:p>
-      <w:pPr>
-        <w:jc w:val="both"/>
-        <w:rPr>
-          <w:rFonts w:cs="Arial"/>
-          <w:szCs w:val="24"/>
-        </w:rPr>
-      </w:pPr>
-      <w:r>
-        <w:rPr>
-          <w:rFonts w:cs="Arial"/>
-          <w:szCs w:val="24"/>
-        </w:rPr>
-        <w:t xml:space="preserve">Require more in-depth coding to access the </w:t>
-      </w:r>
-      <w:proofErr w:type="spellStart"/>
-      <w:r>
-        <w:rPr>
-          <w:rFonts w:cs="Arial"/>
-          <w:szCs w:val="24"/>
-        </w:rPr>
-        <w:t>datas</w:t>
-      </w:r>
-      <w:proofErr w:type="spellEnd"/>
-      <w:r>
-        <w:rPr>
-          <w:rFonts w:cs="Arial"/>
-          <w:szCs w:val="24"/>
-        </w:rPr>
-        <w:t xml:space="preserve">. Even with the </w:t>
-      </w:r>
-      <w:proofErr w:type="spellStart"/>
-      <w:r>
-        <w:rPr>
-          <w:rFonts w:cs="Arial"/>
-          <w:szCs w:val="24"/>
-        </w:rPr>
-        <w:t>Wifi</w:t>
-      </w:r>
-      <w:proofErr w:type="spellEnd"/>
-      <w:r>
-        <w:rPr>
-          <w:rFonts w:cs="Arial"/>
-          <w:szCs w:val="24"/>
-        </w:rPr>
-        <w:t xml:space="preserve">-master extension on Master Brick is it also not easy to pass the data but require python code to write on csv files. All are manually done and difficult to maintain since high coding skills are necessary. (API handling with PHP, save </w:t>
-      </w:r>
-      <w:proofErr w:type="spellStart"/>
-      <w:r>
-        <w:rPr>
-          <w:rFonts w:cs="Arial"/>
-          <w:szCs w:val="24"/>
-        </w:rPr>
-        <w:t>datas</w:t>
-      </w:r>
-      <w:proofErr w:type="spellEnd"/>
-      <w:r>
-        <w:rPr>
-          <w:rFonts w:cs="Arial"/>
-          <w:szCs w:val="24"/>
-        </w:rPr>
-        <w:t xml:space="preserve"> in databank with </w:t>
-      </w:r>
-      <w:proofErr w:type="spellStart"/>
-      <w:r>
-        <w:rPr>
-          <w:rFonts w:cs="Arial"/>
-          <w:szCs w:val="24"/>
-        </w:rPr>
-        <w:t>mysql</w:t>
-      </w:r>
-      <w:proofErr w:type="spellEnd"/>
-      <w:r>
-        <w:rPr>
-          <w:rFonts w:cs="Arial"/>
-          <w:szCs w:val="24"/>
-        </w:rPr>
-        <w:t xml:space="preserve"> or </w:t>
-      </w:r>
-      <w:proofErr w:type="spellStart"/>
-      <w:r>
-        <w:rPr>
-          <w:rFonts w:cs="Arial"/>
-          <w:szCs w:val="24"/>
-        </w:rPr>
-        <w:t>js</w:t>
-      </w:r>
-      <w:proofErr w:type="spellEnd"/>
-      <w:r>
-        <w:rPr>
-          <w:rFonts w:cs="Arial"/>
-          <w:szCs w:val="24"/>
-        </w:rPr>
-        <w:t xml:space="preserve"> to json files, python to csv files, …). </w:t>
-      </w:r>
-    </w:p>
-    <w:p>
-      <w:pPr>
-        <w:pStyle w:val="Heading1"/>
-        <w:jc w:val="both"/>
-        <w:rPr>
-          <w:lang w:val="en-US"/>
-        </w:rPr>
-      </w:pPr>
-      <w:bookmarkStart w:id="13" w:name="_Toc86617034"/>
-      <w:r>
-        <w:rPr>
-          <w:lang w:val="en-US"/>
-        </w:rPr>
-        <w:t xml:space="preserve">4. </w:t>
-      </w:r>
-      <w:proofErr w:type="spellStart"/>
-      <w:r>
-        <w:rPr>
-          <w:lang w:val="en-US"/>
-        </w:rPr>
-        <w:t>Diskussion</w:t>
-      </w:r>
-      <w:bookmarkEnd w:id="13"/>
       <w:proofErr w:type="spellEnd"/>
     </w:p>
     <w:p>
@@ -6147,7 +6611,7 @@
           <w:lang w:val="en-US"/>
         </w:rPr>
       </w:pPr>
-      <w:bookmarkStart w:id="14" w:name="_Toc86617035"/>
+      <w:bookmarkStart w:id="13" w:name="_Toc87296452"/>
       <w:r>
         <w:rPr>
           <w:lang w:val="en-US"/>
@@ -6160,7 +6624,7 @@
         </w:rPr>
         <w:t>List of references</w:t>
       </w:r>
-      <w:bookmarkEnd w:id="14"/>
+      <w:bookmarkEnd w:id="13"/>
     </w:p>
     <w:p>
       <w:pPr>
@@ -6500,7 +6964,6 @@
           <w:bCs/>
           <w:szCs w:val="24"/>
         </w:rPr>
-        <w:lastRenderedPageBreak/>
         <w:br w:type="page"/>
       </w:r>
     </w:p>
@@ -6512,7 +6975,7 @@
           <w:lang w:val="en-US"/>
         </w:rPr>
       </w:pPr>
-      <w:bookmarkStart w:id="15" w:name="_Toc86617036"/>
+      <w:bookmarkStart w:id="14" w:name="_Toc87296453"/>
       <w:r>
         <w:rPr>
           <w:lang w:val="en-US"/>
@@ -6526,7 +6989,7 @@
         </w:rPr>
         <w:t>Declaration of originality</w:t>
       </w:r>
-      <w:bookmarkEnd w:id="15"/>
+      <w:bookmarkEnd w:id="14"/>
       <w:r>
         <w:rPr>
           <w:lang w:val="en-US"/>
@@ -6736,13 +7199,195 @@
       </w:pPr>
     </w:p>
     <w:sectPr>
+      <w:headerReference w:type="default" r:id="rId21"/>
+      <w:footerReference w:type="default" r:id="rId22"/>
       <w:pgSz w:w="11907" w:h="16840" w:code="9"/>
       <w:pgMar w:top="1134" w:right="1134" w:bottom="1134" w:left="1701" w:header="720" w:footer="720" w:gutter="0"/>
+      <w:pgNumType w:start="1"/>
       <w:cols w:space="720"/>
       <w:docGrid w:linePitch="381"/>
     </w:sectPr>
   </w:body>
 </w:document>
+</file>
+
+<file path=word/endnotes.xml><?xml version="1.0" encoding="utf-8"?>
+<w:endnotes xmlns:wpc="http://schemas.microsoft.com/office/word/2010/wordprocessingCanvas" xmlns:cx="http://schemas.microsoft.com/office/drawing/2014/chartex" xmlns:cx1="http://schemas.microsoft.com/office/drawing/2015/9/8/chartex" xmlns:cx2="http://schemas.microsoft.com/office/drawing/2015/10/21/chartex" xmlns:cx3="http://schemas.microsoft.com/office/drawing/2016/5/9/chartex" xmlns:cx4="http://schemas.microsoft.com/office/drawing/2016/5/10/chartex" xmlns:cx5="http://schemas.microsoft.com/office/drawing/2016/5/11/chartex" xmlns:cx6="http://schemas.microsoft.com/office/drawing/2016/5/12/chartex" xmlns:cx7="http://schemas.microsoft.com/office/drawing/2016/5/13/chartex" xmlns:cx8="http://schemas.microsoft.com/office/drawing/2016/5/14/chartex" xmlns:mc="http://schemas.openxmlformats.org/markup-compatibility/2006" xmlns:aink="http://schemas.microsoft.com/office/drawing/2016/ink" xmlns:am3d="http://schemas.microsoft.com/office/drawing/2017/model3d" xmlns:o="urn:schemas-microsoft-com:office:office" xmlns:r="http://schemas.openxmlformats.org/officeDocument/2006/relationships" xmlns:m="http://schemas.openxmlformats.org/officeDocument/2006/math" xmlns:v="urn:schemas-microsoft-com:vml" xmlns:wp14="http://schemas.microsoft.com/office/word/2010/wordprocessingDrawing" xmlns:wp="http://schemas.openxmlformats.org/drawingml/2006/wordprocessingDrawing" xmlns:w10="urn:schemas-microsoft-com:office:word" xmlns:w="http://schemas.openxmlformats.org/wordprocessingml/2006/main" xmlns:w14="http://schemas.microsoft.com/office/word/2010/wordml" xmlns:w15="http://schemas.microsoft.com/office/word/2012/wordml" xmlns:w16cex="http://schemas.microsoft.com/office/word/2018/wordml/cex" xmlns:w16cid="http://schemas.microsoft.com/office/word/2016/wordml/cid" xmlns:w16="http://schemas.microsoft.com/office/word/2018/wordml" xmlns:w16sdtdh="http://schemas.microsoft.com/office/word/2020/wordml/sdtdatahash" xmlns:w16se="http://schemas.microsoft.com/office/word/2015/wordml/symex" xmlns:wpg="http://schemas.microsoft.com/office/word/2010/wordprocessingGroup" xmlns:wpi="http://schemas.microsoft.com/office/word/2010/wordprocessingInk" xmlns:wne="http://schemas.microsoft.com/office/word/2006/wordml" xmlns:wps="http://schemas.microsoft.com/office/word/2010/wordprocessingShape" mc:Ignorable="w14 w15 w16se w16cid w16 w16cex w16sdtdh wp14">
+  <w:endnote w:type="separator" w:id="-1">
+    <w:p>
+      <w:pPr>
+        <w:spacing w:after="0" w:line="240" w:lineRule="auto"/>
+      </w:pPr>
+      <w:r>
+        <w:separator/>
+      </w:r>
+    </w:p>
+  </w:endnote>
+  <w:endnote w:type="continuationSeparator" w:id="0">
+    <w:p>
+      <w:pPr>
+        <w:spacing w:after="0" w:line="240" w:lineRule="auto"/>
+      </w:pPr>
+      <w:r>
+        <w:continuationSeparator/>
+      </w:r>
+    </w:p>
+  </w:endnote>
+</w:endnotes>
+</file>
+
+<file path=word/footer1.xml><?xml version="1.0" encoding="utf-8"?>
+<w:ftr xmlns:wpc="http://schemas.microsoft.com/office/word/2010/wordprocessingCanvas" xmlns:cx="http://schemas.microsoft.com/office/drawing/2014/chartex" xmlns:cx1="http://schemas.microsoft.com/office/drawing/2015/9/8/chartex" xmlns:cx2="http://schemas.microsoft.com/office/drawing/2015/10/21/chartex" xmlns:cx3="http://schemas.microsoft.com/office/drawing/2016/5/9/chartex" xmlns:cx4="http://schemas.microsoft.com/office/drawing/2016/5/10/chartex" xmlns:cx5="http://schemas.microsoft.com/office/drawing/2016/5/11/chartex" xmlns:cx6="http://schemas.microsoft.com/office/drawing/2016/5/12/chartex" xmlns:cx7="http://schemas.microsoft.com/office/drawing/2016/5/13/chartex" xmlns:cx8="http://schemas.microsoft.com/office/drawing/2016/5/14/chartex" xmlns:mc="http://schemas.openxmlformats.org/markup-compatibility/2006" xmlns:aink="http://schemas.microsoft.com/office/drawing/2016/ink" xmlns:am3d="http://schemas.microsoft.com/office/drawing/2017/model3d" xmlns:o="urn:schemas-microsoft-com:office:office" xmlns:r="http://schemas.openxmlformats.org/officeDocument/2006/relationships" xmlns:m="http://schemas.openxmlformats.org/officeDocument/2006/math" xmlns:v="urn:schemas-microsoft-com:vml" xmlns:wp14="http://schemas.microsoft.com/office/word/2010/wordprocessingDrawing" xmlns:wp="http://schemas.openxmlformats.org/drawingml/2006/wordprocessingDrawing" xmlns:w10="urn:schemas-microsoft-com:office:word" xmlns:w="http://schemas.openxmlformats.org/wordprocessingml/2006/main" xmlns:w14="http://schemas.microsoft.com/office/word/2010/wordml" xmlns:w15="http://schemas.microsoft.com/office/word/2012/wordml" xmlns:w16cex="http://schemas.microsoft.com/office/word/2018/wordml/cex" xmlns:w16cid="http://schemas.microsoft.com/office/word/2016/wordml/cid" xmlns:w16="http://schemas.microsoft.com/office/word/2018/wordml" xmlns:w16sdtdh="http://schemas.microsoft.com/office/word/2020/wordml/sdtdatahash" xmlns:w16se="http://schemas.microsoft.com/office/word/2015/wordml/symex" xmlns:wpg="http://schemas.microsoft.com/office/word/2010/wordprocessingGroup" xmlns:wpi="http://schemas.microsoft.com/office/word/2010/wordprocessingInk" xmlns:wne="http://schemas.microsoft.com/office/word/2006/wordml" xmlns:wps="http://schemas.microsoft.com/office/word/2010/wordprocessingShape" mc:Ignorable="w14 w15 w16se w16cid w16 w16cex w16sdtdh wp14">
+  <w:p>
+    <w:pPr>
+      <w:pStyle w:val="Footer"/>
+    </w:pPr>
+  </w:p>
+</w:ftr>
+</file>
+
+<file path=word/footer2.xml><?xml version="1.0" encoding="utf-8"?>
+<w:ftr xmlns:wpc="http://schemas.microsoft.com/office/word/2010/wordprocessingCanvas" xmlns:cx="http://schemas.microsoft.com/office/drawing/2014/chartex" xmlns:cx1="http://schemas.microsoft.com/office/drawing/2015/9/8/chartex" xmlns:cx2="http://schemas.microsoft.com/office/drawing/2015/10/21/chartex" xmlns:cx3="http://schemas.microsoft.com/office/drawing/2016/5/9/chartex" xmlns:cx4="http://schemas.microsoft.com/office/drawing/2016/5/10/chartex" xmlns:cx5="http://schemas.microsoft.com/office/drawing/2016/5/11/chartex" xmlns:cx6="http://schemas.microsoft.com/office/drawing/2016/5/12/chartex" xmlns:cx7="http://schemas.microsoft.com/office/drawing/2016/5/13/chartex" xmlns:cx8="http://schemas.microsoft.com/office/drawing/2016/5/14/chartex" xmlns:mc="http://schemas.openxmlformats.org/markup-compatibility/2006" xmlns:aink="http://schemas.microsoft.com/office/drawing/2016/ink" xmlns:am3d="http://schemas.microsoft.com/office/drawing/2017/model3d" xmlns:o="urn:schemas-microsoft-com:office:office" xmlns:r="http://schemas.openxmlformats.org/officeDocument/2006/relationships" xmlns:m="http://schemas.openxmlformats.org/officeDocument/2006/math" xmlns:v="urn:schemas-microsoft-com:vml" xmlns:wp14="http://schemas.microsoft.com/office/word/2010/wordprocessingDrawing" xmlns:wp="http://schemas.openxmlformats.org/drawingml/2006/wordprocessingDrawing" xmlns:w10="urn:schemas-microsoft-com:office:word" xmlns:w="http://schemas.openxmlformats.org/wordprocessingml/2006/main" xmlns:w14="http://schemas.microsoft.com/office/word/2010/wordml" xmlns:w15="http://schemas.microsoft.com/office/word/2012/wordml" xmlns:w16cex="http://schemas.microsoft.com/office/word/2018/wordml/cex" xmlns:w16cid="http://schemas.microsoft.com/office/word/2016/wordml/cid" xmlns:w16="http://schemas.microsoft.com/office/word/2018/wordml" xmlns:w16sdtdh="http://schemas.microsoft.com/office/word/2020/wordml/sdtdatahash" xmlns:w16se="http://schemas.microsoft.com/office/word/2015/wordml/symex" xmlns:wpg="http://schemas.microsoft.com/office/word/2010/wordprocessingGroup" xmlns:wpi="http://schemas.microsoft.com/office/word/2010/wordprocessingInk" xmlns:wne="http://schemas.microsoft.com/office/word/2006/wordml" xmlns:wps="http://schemas.microsoft.com/office/word/2010/wordprocessingShape" mc:Ignorable="w14 w15 w16se w16cid w16 w16cex w16sdtdh wp14">
+  <w:p>
+    <w:pPr>
+      <w:pStyle w:val="Footer"/>
+      <w:jc w:val="right"/>
+    </w:pPr>
+  </w:p>
+  <w:p>
+    <w:pPr>
+      <w:pStyle w:val="Footer"/>
+    </w:pPr>
+  </w:p>
+</w:ftr>
+</file>
+
+<file path=word/footer3.xml><?xml version="1.0" encoding="utf-8"?>
+<w:ftr xmlns:wpc="http://schemas.microsoft.com/office/word/2010/wordprocessingCanvas" xmlns:cx="http://schemas.microsoft.com/office/drawing/2014/chartex" xmlns:cx1="http://schemas.microsoft.com/office/drawing/2015/9/8/chartex" xmlns:cx2="http://schemas.microsoft.com/office/drawing/2015/10/21/chartex" xmlns:cx3="http://schemas.microsoft.com/office/drawing/2016/5/9/chartex" xmlns:cx4="http://schemas.microsoft.com/office/drawing/2016/5/10/chartex" xmlns:cx5="http://schemas.microsoft.com/office/drawing/2016/5/11/chartex" xmlns:cx6="http://schemas.microsoft.com/office/drawing/2016/5/12/chartex" xmlns:cx7="http://schemas.microsoft.com/office/drawing/2016/5/13/chartex" xmlns:cx8="http://schemas.microsoft.com/office/drawing/2016/5/14/chartex" xmlns:mc="http://schemas.openxmlformats.org/markup-compatibility/2006" xmlns:aink="http://schemas.microsoft.com/office/drawing/2016/ink" xmlns:am3d="http://schemas.microsoft.com/office/drawing/2017/model3d" xmlns:o="urn:schemas-microsoft-com:office:office" xmlns:r="http://schemas.openxmlformats.org/officeDocument/2006/relationships" xmlns:m="http://schemas.openxmlformats.org/officeDocument/2006/math" xmlns:v="urn:schemas-microsoft-com:vml" xmlns:wp14="http://schemas.microsoft.com/office/word/2010/wordprocessingDrawing" xmlns:wp="http://schemas.openxmlformats.org/drawingml/2006/wordprocessingDrawing" xmlns:w10="urn:schemas-microsoft-com:office:word" xmlns:w="http://schemas.openxmlformats.org/wordprocessingml/2006/main" xmlns:w14="http://schemas.microsoft.com/office/word/2010/wordml" xmlns:w15="http://schemas.microsoft.com/office/word/2012/wordml" xmlns:w16cex="http://schemas.microsoft.com/office/word/2018/wordml/cex" xmlns:w16cid="http://schemas.microsoft.com/office/word/2016/wordml/cid" xmlns:w16="http://schemas.microsoft.com/office/word/2018/wordml" xmlns:w16sdtdh="http://schemas.microsoft.com/office/word/2020/wordml/sdtdatahash" xmlns:w16se="http://schemas.microsoft.com/office/word/2015/wordml/symex" xmlns:wpg="http://schemas.microsoft.com/office/word/2010/wordprocessingGroup" xmlns:wpi="http://schemas.microsoft.com/office/word/2010/wordprocessingInk" xmlns:wne="http://schemas.microsoft.com/office/word/2006/wordml" xmlns:wps="http://schemas.microsoft.com/office/word/2010/wordprocessingShape" mc:Ignorable="w14 w15 w16se w16cid w16 w16cex w16sdtdh wp14">
+  <w:p>
+    <w:pPr>
+      <w:pStyle w:val="Footer"/>
+    </w:pPr>
+  </w:p>
+</w:ftr>
+</file>
+
+<file path=word/footer4.xml><?xml version="1.0" encoding="utf-8"?>
+<w:ftr xmlns:wpc="http://schemas.microsoft.com/office/word/2010/wordprocessingCanvas" xmlns:cx="http://schemas.microsoft.com/office/drawing/2014/chartex" xmlns:cx1="http://schemas.microsoft.com/office/drawing/2015/9/8/chartex" xmlns:cx2="http://schemas.microsoft.com/office/drawing/2015/10/21/chartex" xmlns:cx3="http://schemas.microsoft.com/office/drawing/2016/5/9/chartex" xmlns:cx4="http://schemas.microsoft.com/office/drawing/2016/5/10/chartex" xmlns:cx5="http://schemas.microsoft.com/office/drawing/2016/5/11/chartex" xmlns:cx6="http://schemas.microsoft.com/office/drawing/2016/5/12/chartex" xmlns:cx7="http://schemas.microsoft.com/office/drawing/2016/5/13/chartex" xmlns:cx8="http://schemas.microsoft.com/office/drawing/2016/5/14/chartex" xmlns:mc="http://schemas.openxmlformats.org/markup-compatibility/2006" xmlns:aink="http://schemas.microsoft.com/office/drawing/2016/ink" xmlns:am3d="http://schemas.microsoft.com/office/drawing/2017/model3d" xmlns:o="urn:schemas-microsoft-com:office:office" xmlns:r="http://schemas.openxmlformats.org/officeDocument/2006/relationships" xmlns:m="http://schemas.openxmlformats.org/officeDocument/2006/math" xmlns:v="urn:schemas-microsoft-com:vml" xmlns:wp14="http://schemas.microsoft.com/office/word/2010/wordprocessingDrawing" xmlns:wp="http://schemas.openxmlformats.org/drawingml/2006/wordprocessingDrawing" xmlns:w10="urn:schemas-microsoft-com:office:word" xmlns:w="http://schemas.openxmlformats.org/wordprocessingml/2006/main" xmlns:w14="http://schemas.microsoft.com/office/word/2010/wordml" xmlns:w15="http://schemas.microsoft.com/office/word/2012/wordml" xmlns:w16cex="http://schemas.microsoft.com/office/word/2018/wordml/cex" xmlns:w16cid="http://schemas.microsoft.com/office/word/2016/wordml/cid" xmlns:w16="http://schemas.microsoft.com/office/word/2018/wordml" xmlns:w16sdtdh="http://schemas.microsoft.com/office/word/2020/wordml/sdtdatahash" xmlns:w16se="http://schemas.microsoft.com/office/word/2015/wordml/symex" xmlns:wpg="http://schemas.microsoft.com/office/word/2010/wordprocessingGroup" xmlns:wpi="http://schemas.microsoft.com/office/word/2010/wordprocessingInk" xmlns:wne="http://schemas.microsoft.com/office/word/2006/wordml" xmlns:wps="http://schemas.microsoft.com/office/word/2010/wordprocessingShape" mc:Ignorable="w14 w15 w16se w16cid w16 w16cex w16sdtdh wp14">
+  <w:sdt>
+    <w:sdtPr>
+      <w:id w:val="-528959527"/>
+      <w:docPartObj>
+        <w:docPartGallery w:val="Page Numbers (Bottom of Page)"/>
+        <w:docPartUnique/>
+      </w:docPartObj>
+    </w:sdtPr>
+    <w:sdtEndPr>
+      <w:rPr>
+        <w:noProof/>
+      </w:rPr>
+    </w:sdtEndPr>
+    <w:sdtContent>
+      <w:p>
+        <w:pPr>
+          <w:pStyle w:val="Footer"/>
+          <w:jc w:val="right"/>
+        </w:pPr>
+        <w:r>
+          <w:fldChar w:fldCharType="begin"/>
+        </w:r>
+        <w:r>
+          <w:instrText xml:space="preserve"> PAGE   \* MERGEFORMAT </w:instrText>
+        </w:r>
+        <w:r>
+          <w:fldChar w:fldCharType="separate"/>
+        </w:r>
+        <w:r>
+          <w:rPr>
+            <w:noProof/>
+          </w:rPr>
+          <w:t>2</w:t>
+        </w:r>
+        <w:r>
+          <w:rPr>
+            <w:noProof/>
+          </w:rPr>
+          <w:fldChar w:fldCharType="end"/>
+        </w:r>
+      </w:p>
+    </w:sdtContent>
+  </w:sdt>
+  <w:p>
+    <w:pPr>
+      <w:pStyle w:val="Footer"/>
+    </w:pPr>
+  </w:p>
+</w:ftr>
+</file>
+
+<file path=word/footnotes.xml><?xml version="1.0" encoding="utf-8"?>
+<w:footnotes xmlns:wpc="http://schemas.microsoft.com/office/word/2010/wordprocessingCanvas" xmlns:cx="http://schemas.microsoft.com/office/drawing/2014/chartex" xmlns:cx1="http://schemas.microsoft.com/office/drawing/2015/9/8/chartex" xmlns:cx2="http://schemas.microsoft.com/office/drawing/2015/10/21/chartex" xmlns:cx3="http://schemas.microsoft.com/office/drawing/2016/5/9/chartex" xmlns:cx4="http://schemas.microsoft.com/office/drawing/2016/5/10/chartex" xmlns:cx5="http://schemas.microsoft.com/office/drawing/2016/5/11/chartex" xmlns:cx6="http://schemas.microsoft.com/office/drawing/2016/5/12/chartex" xmlns:cx7="http://schemas.microsoft.com/office/drawing/2016/5/13/chartex" xmlns:cx8="http://schemas.microsoft.com/office/drawing/2016/5/14/chartex" xmlns:mc="http://schemas.openxmlformats.org/markup-compatibility/2006" xmlns:aink="http://schemas.microsoft.com/office/drawing/2016/ink" xmlns:am3d="http://schemas.microsoft.com/office/drawing/2017/model3d" xmlns:o="urn:schemas-microsoft-com:office:office" xmlns:r="http://schemas.openxmlformats.org/officeDocument/2006/relationships" xmlns:m="http://schemas.openxmlformats.org/officeDocument/2006/math" xmlns:v="urn:schemas-microsoft-com:vml" xmlns:wp14="http://schemas.microsoft.com/office/word/2010/wordprocessingDrawing" xmlns:wp="http://schemas.openxmlformats.org/drawingml/2006/wordprocessingDrawing" xmlns:w10="urn:schemas-microsoft-com:office:word" xmlns:w="http://schemas.openxmlformats.org/wordprocessingml/2006/main" xmlns:w14="http://schemas.microsoft.com/office/word/2010/wordml" xmlns:w15="http://schemas.microsoft.com/office/word/2012/wordml" xmlns:w16cex="http://schemas.microsoft.com/office/word/2018/wordml/cex" xmlns:w16cid="http://schemas.microsoft.com/office/word/2016/wordml/cid" xmlns:w16="http://schemas.microsoft.com/office/word/2018/wordml" xmlns:w16sdtdh="http://schemas.microsoft.com/office/word/2020/wordml/sdtdatahash" xmlns:w16se="http://schemas.microsoft.com/office/word/2015/wordml/symex" xmlns:wpg="http://schemas.microsoft.com/office/word/2010/wordprocessingGroup" xmlns:wpi="http://schemas.microsoft.com/office/word/2010/wordprocessingInk" xmlns:wne="http://schemas.microsoft.com/office/word/2006/wordml" xmlns:wps="http://schemas.microsoft.com/office/word/2010/wordprocessingShape" mc:Ignorable="w14 w15 w16se w16cid w16 w16cex w16sdtdh wp14">
+  <w:footnote w:type="separator" w:id="-1">
+    <w:p>
+      <w:pPr>
+        <w:spacing w:after="0" w:line="240" w:lineRule="auto"/>
+      </w:pPr>
+      <w:r>
+        <w:separator/>
+      </w:r>
+    </w:p>
+  </w:footnote>
+  <w:footnote w:type="continuationSeparator" w:id="0">
+    <w:p>
+      <w:pPr>
+        <w:spacing w:after="0" w:line="240" w:lineRule="auto"/>
+      </w:pPr>
+      <w:r>
+        <w:continuationSeparator/>
+      </w:r>
+    </w:p>
+  </w:footnote>
+</w:footnotes>
+</file>
+
+<file path=word/header1.xml><?xml version="1.0" encoding="utf-8"?>
+<w:hdr xmlns:wpc="http://schemas.microsoft.com/office/word/2010/wordprocessingCanvas" xmlns:cx="http://schemas.microsoft.com/office/drawing/2014/chartex" xmlns:cx1="http://schemas.microsoft.com/office/drawing/2015/9/8/chartex" xmlns:cx2="http://schemas.microsoft.com/office/drawing/2015/10/21/chartex" xmlns:cx3="http://schemas.microsoft.com/office/drawing/2016/5/9/chartex" xmlns:cx4="http://schemas.microsoft.com/office/drawing/2016/5/10/chartex" xmlns:cx5="http://schemas.microsoft.com/office/drawing/2016/5/11/chartex" xmlns:cx6="http://schemas.microsoft.com/office/drawing/2016/5/12/chartex" xmlns:cx7="http://schemas.microsoft.com/office/drawing/2016/5/13/chartex" xmlns:cx8="http://schemas.microsoft.com/office/drawing/2016/5/14/chartex" xmlns:mc="http://schemas.openxmlformats.org/markup-compatibility/2006" xmlns:aink="http://schemas.microsoft.com/office/drawing/2016/ink" xmlns:am3d="http://schemas.microsoft.com/office/drawing/2017/model3d" xmlns:o="urn:schemas-microsoft-com:office:office" xmlns:r="http://schemas.openxmlformats.org/officeDocument/2006/relationships" xmlns:m="http://schemas.openxmlformats.org/officeDocument/2006/math" xmlns:v="urn:schemas-microsoft-com:vml" xmlns:wp14="http://schemas.microsoft.com/office/word/2010/wordprocessingDrawing" xmlns:wp="http://schemas.openxmlformats.org/drawingml/2006/wordprocessingDrawing" xmlns:w10="urn:schemas-microsoft-com:office:word" xmlns:w="http://schemas.openxmlformats.org/wordprocessingml/2006/main" xmlns:w14="http://schemas.microsoft.com/office/word/2010/wordml" xmlns:w15="http://schemas.microsoft.com/office/word/2012/wordml" xmlns:w16cex="http://schemas.microsoft.com/office/word/2018/wordml/cex" xmlns:w16cid="http://schemas.microsoft.com/office/word/2016/wordml/cid" xmlns:w16="http://schemas.microsoft.com/office/word/2018/wordml" xmlns:w16sdtdh="http://schemas.microsoft.com/office/word/2020/wordml/sdtdatahash" xmlns:w16se="http://schemas.microsoft.com/office/word/2015/wordml/symex" xmlns:wpg="http://schemas.microsoft.com/office/word/2010/wordprocessingGroup" xmlns:wpi="http://schemas.microsoft.com/office/word/2010/wordprocessingInk" xmlns:wne="http://schemas.microsoft.com/office/word/2006/wordml" xmlns:wps="http://schemas.microsoft.com/office/word/2010/wordprocessingShape" mc:Ignorable="w14 w15 w16se w16cid w16 w16cex w16sdtdh wp14">
+  <w:p>
+    <w:pPr>
+      <w:pStyle w:val="Header"/>
+    </w:pPr>
+  </w:p>
+</w:hdr>
+</file>
+
+<file path=word/header2.xml><?xml version="1.0" encoding="utf-8"?>
+<w:hdr xmlns:wpc="http://schemas.microsoft.com/office/word/2010/wordprocessingCanvas" xmlns:cx="http://schemas.microsoft.com/office/drawing/2014/chartex" xmlns:cx1="http://schemas.microsoft.com/office/drawing/2015/9/8/chartex" xmlns:cx2="http://schemas.microsoft.com/office/drawing/2015/10/21/chartex" xmlns:cx3="http://schemas.microsoft.com/office/drawing/2016/5/9/chartex" xmlns:cx4="http://schemas.microsoft.com/office/drawing/2016/5/10/chartex" xmlns:cx5="http://schemas.microsoft.com/office/drawing/2016/5/11/chartex" xmlns:cx6="http://schemas.microsoft.com/office/drawing/2016/5/12/chartex" xmlns:cx7="http://schemas.microsoft.com/office/drawing/2016/5/13/chartex" xmlns:cx8="http://schemas.microsoft.com/office/drawing/2016/5/14/chartex" xmlns:mc="http://schemas.openxmlformats.org/markup-compatibility/2006" xmlns:aink="http://schemas.microsoft.com/office/drawing/2016/ink" xmlns:am3d="http://schemas.microsoft.com/office/drawing/2017/model3d" xmlns:o="urn:schemas-microsoft-com:office:office" xmlns:r="http://schemas.openxmlformats.org/officeDocument/2006/relationships" xmlns:m="http://schemas.openxmlformats.org/officeDocument/2006/math" xmlns:v="urn:schemas-microsoft-com:vml" xmlns:wp14="http://schemas.microsoft.com/office/word/2010/wordprocessingDrawing" xmlns:wp="http://schemas.openxmlformats.org/drawingml/2006/wordprocessingDrawing" xmlns:w10="urn:schemas-microsoft-com:office:word" xmlns:w="http://schemas.openxmlformats.org/wordprocessingml/2006/main" xmlns:w14="http://schemas.microsoft.com/office/word/2010/wordml" xmlns:w15="http://schemas.microsoft.com/office/word/2012/wordml" xmlns:w16cex="http://schemas.microsoft.com/office/word/2018/wordml/cex" xmlns:w16cid="http://schemas.microsoft.com/office/word/2016/wordml/cid" xmlns:w16="http://schemas.microsoft.com/office/word/2018/wordml" xmlns:w16sdtdh="http://schemas.microsoft.com/office/word/2020/wordml/sdtdatahash" xmlns:w16se="http://schemas.microsoft.com/office/word/2015/wordml/symex" xmlns:wpg="http://schemas.microsoft.com/office/word/2010/wordprocessingGroup" xmlns:wpi="http://schemas.microsoft.com/office/word/2010/wordprocessingInk" xmlns:wne="http://schemas.microsoft.com/office/word/2006/wordml" xmlns:wps="http://schemas.microsoft.com/office/word/2010/wordprocessingShape" mc:Ignorable="w14 w15 w16se w16cid w16 w16cex w16sdtdh wp14">
+  <w:p>
+    <w:pPr>
+      <w:pStyle w:val="Header"/>
+    </w:pPr>
+  </w:p>
+</w:hdr>
+</file>
+
+<file path=word/header3.xml><?xml version="1.0" encoding="utf-8"?>
+<w:hdr xmlns:wpc="http://schemas.microsoft.com/office/word/2010/wordprocessingCanvas" xmlns:cx="http://schemas.microsoft.com/office/drawing/2014/chartex" xmlns:cx1="http://schemas.microsoft.com/office/drawing/2015/9/8/chartex" xmlns:cx2="http://schemas.microsoft.com/office/drawing/2015/10/21/chartex" xmlns:cx3="http://schemas.microsoft.com/office/drawing/2016/5/9/chartex" xmlns:cx4="http://schemas.microsoft.com/office/drawing/2016/5/10/chartex" xmlns:cx5="http://schemas.microsoft.com/office/drawing/2016/5/11/chartex" xmlns:cx6="http://schemas.microsoft.com/office/drawing/2016/5/12/chartex" xmlns:cx7="http://schemas.microsoft.com/office/drawing/2016/5/13/chartex" xmlns:cx8="http://schemas.microsoft.com/office/drawing/2016/5/14/chartex" xmlns:mc="http://schemas.openxmlformats.org/markup-compatibility/2006" xmlns:aink="http://schemas.microsoft.com/office/drawing/2016/ink" xmlns:am3d="http://schemas.microsoft.com/office/drawing/2017/model3d" xmlns:o="urn:schemas-microsoft-com:office:office" xmlns:r="http://schemas.openxmlformats.org/officeDocument/2006/relationships" xmlns:m="http://schemas.openxmlformats.org/officeDocument/2006/math" xmlns:v="urn:schemas-microsoft-com:vml" xmlns:wp14="http://schemas.microsoft.com/office/word/2010/wordprocessingDrawing" xmlns:wp="http://schemas.openxmlformats.org/drawingml/2006/wordprocessingDrawing" xmlns:w10="urn:schemas-microsoft-com:office:word" xmlns:w="http://schemas.openxmlformats.org/wordprocessingml/2006/main" xmlns:w14="http://schemas.microsoft.com/office/word/2010/wordml" xmlns:w15="http://schemas.microsoft.com/office/word/2012/wordml" xmlns:w16cex="http://schemas.microsoft.com/office/word/2018/wordml/cex" xmlns:w16cid="http://schemas.microsoft.com/office/word/2016/wordml/cid" xmlns:w16="http://schemas.microsoft.com/office/word/2018/wordml" xmlns:w16sdtdh="http://schemas.microsoft.com/office/word/2020/wordml/sdtdatahash" xmlns:w16se="http://schemas.microsoft.com/office/word/2015/wordml/symex" xmlns:wpg="http://schemas.microsoft.com/office/word/2010/wordprocessingGroup" xmlns:wpi="http://schemas.microsoft.com/office/word/2010/wordprocessingInk" xmlns:wne="http://schemas.microsoft.com/office/word/2006/wordml" xmlns:wps="http://schemas.microsoft.com/office/word/2010/wordprocessingShape" mc:Ignorable="w14 w15 w16se w16cid w16 w16cex w16sdtdh wp14">
+  <w:p>
+    <w:pPr>
+      <w:pStyle w:val="Header"/>
+    </w:pPr>
+  </w:p>
+</w:hdr>
+</file>
+
+<file path=word/header4.xml><?xml version="1.0" encoding="utf-8"?>
+<w:hdr xmlns:wpc="http://schemas.microsoft.com/office/word/2010/wordprocessingCanvas" xmlns:cx="http://schemas.microsoft.com/office/drawing/2014/chartex" xmlns:cx1="http://schemas.microsoft.com/office/drawing/2015/9/8/chartex" xmlns:cx2="http://schemas.microsoft.com/office/drawing/2015/10/21/chartex" xmlns:cx3="http://schemas.microsoft.com/office/drawing/2016/5/9/chartex" xmlns:cx4="http://schemas.microsoft.com/office/drawing/2016/5/10/chartex" xmlns:cx5="http://schemas.microsoft.com/office/drawing/2016/5/11/chartex" xmlns:cx6="http://schemas.microsoft.com/office/drawing/2016/5/12/chartex" xmlns:cx7="http://schemas.microsoft.com/office/drawing/2016/5/13/chartex" xmlns:cx8="http://schemas.microsoft.com/office/drawing/2016/5/14/chartex" xmlns:mc="http://schemas.openxmlformats.org/markup-compatibility/2006" xmlns:aink="http://schemas.microsoft.com/office/drawing/2016/ink" xmlns:am3d="http://schemas.microsoft.com/office/drawing/2017/model3d" xmlns:o="urn:schemas-microsoft-com:office:office" xmlns:r="http://schemas.openxmlformats.org/officeDocument/2006/relationships" xmlns:m="http://schemas.openxmlformats.org/officeDocument/2006/math" xmlns:v="urn:schemas-microsoft-com:vml" xmlns:wp14="http://schemas.microsoft.com/office/word/2010/wordprocessingDrawing" xmlns:wp="http://schemas.openxmlformats.org/drawingml/2006/wordprocessingDrawing" xmlns:w10="urn:schemas-microsoft-com:office:word" xmlns:w="http://schemas.openxmlformats.org/wordprocessingml/2006/main" xmlns:w14="http://schemas.microsoft.com/office/word/2010/wordml" xmlns:w15="http://schemas.microsoft.com/office/word/2012/wordml" xmlns:w16cex="http://schemas.microsoft.com/office/word/2018/wordml/cex" xmlns:w16cid="http://schemas.microsoft.com/office/word/2016/wordml/cid" xmlns:w16="http://schemas.microsoft.com/office/word/2018/wordml" xmlns:w16sdtdh="http://schemas.microsoft.com/office/word/2020/wordml/sdtdatahash" xmlns:w16se="http://schemas.microsoft.com/office/word/2015/wordml/symex" xmlns:wpg="http://schemas.microsoft.com/office/word/2010/wordprocessingGroup" xmlns:wpi="http://schemas.microsoft.com/office/word/2010/wordprocessingInk" xmlns:wne="http://schemas.microsoft.com/office/word/2006/wordml" xmlns:wps="http://schemas.microsoft.com/office/word/2010/wordprocessingShape" mc:Ignorable="w14 w15 w16se w16cid w16 w16cex w16sdtdh wp14">
+  <w:p>
+    <w:pPr>
+      <w:pStyle w:val="Header"/>
+    </w:pPr>
+  </w:p>
+</w:hdr>
 </file>
 
 <file path=word/numbering.xml><?xml version="1.0" encoding="utf-8"?>
@@ -7946,6 +8591,58 @@
       <w:color w:val="808080"/>
     </w:rPr>
   </w:style>
+  <w:style w:type="paragraph" w:styleId="Header">
+    <w:name w:val="header"/>
+    <w:basedOn w:val="Normal"/>
+    <w:link w:val="HeaderChar"/>
+    <w:uiPriority w:val="99"/>
+    <w:unhideWhenUsed/>
+    <w:rsid w:val="00DB7EE2"/>
+    <w:pPr>
+      <w:tabs>
+        <w:tab w:val="center" w:pos="4680"/>
+        <w:tab w:val="right" w:pos="9360"/>
+      </w:tabs>
+      <w:spacing w:after="0" w:line="240" w:lineRule="auto"/>
+    </w:pPr>
+  </w:style>
+  <w:style w:type="character" w:customStyle="1" w:styleId="HeaderChar">
+    <w:name w:val="Header Char"/>
+    <w:basedOn w:val="DefaultParagraphFont"/>
+    <w:link w:val="Header"/>
+    <w:uiPriority w:val="99"/>
+    <w:rsid w:val="00DB7EE2"/>
+    <w:rPr>
+      <w:rFonts w:ascii="Arial" w:hAnsi="Arial"/>
+      <w:sz w:val="24"/>
+    </w:rPr>
+  </w:style>
+  <w:style w:type="paragraph" w:styleId="Footer">
+    <w:name w:val="footer"/>
+    <w:basedOn w:val="Normal"/>
+    <w:link w:val="FooterChar"/>
+    <w:uiPriority w:val="99"/>
+    <w:unhideWhenUsed/>
+    <w:rsid w:val="00DB7EE2"/>
+    <w:pPr>
+      <w:tabs>
+        <w:tab w:val="center" w:pos="4680"/>
+        <w:tab w:val="right" w:pos="9360"/>
+      </w:tabs>
+      <w:spacing w:after="0" w:line="240" w:lineRule="auto"/>
+    </w:pPr>
+  </w:style>
+  <w:style w:type="character" w:customStyle="1" w:styleId="FooterChar">
+    <w:name w:val="Footer Char"/>
+    <w:basedOn w:val="DefaultParagraphFont"/>
+    <w:link w:val="Footer"/>
+    <w:uiPriority w:val="99"/>
+    <w:rsid w:val="00DB7EE2"/>
+    <w:rPr>
+      <w:rFonts w:ascii="Arial" w:hAnsi="Arial"/>
+      <w:sz w:val="24"/>
+    </w:rPr>
+  </w:style>
 </w:styles>
 </file>
 

</xml_diff>